<commit_message>
Update SSU Registracija  igraca
</commit_message>
<xml_diff>
--- a/SSU/Slucaj-upotrebe-Registracija-korisnika.docx
+++ b/SSU/Slucaj-upotrebe-Registracija-korisnika.docx
@@ -10,29 +10,97 @@
           <w:szCs w:val="24"/>
         </w:rPr>
       </w:pPr>
+      <w:proofErr w:type="spellStart"/>
       <w:r>
         <w:rPr>
           <w:rFonts w:cs="Times New Roman"/>
           <w:szCs w:val="24"/>
         </w:rPr>
-        <w:t>Elektrotehnički fakultet u Beogradu</w:t>
-      </w:r>
-    </w:p>
-    <w:p>
-      <w:pPr>
-        <w:jc w:val="center"/>
+        <w:t>Elektrotehnički</w:t>
+      </w:r>
+      <w:proofErr w:type="spellEnd"/>
+      <w:r>
         <w:rPr>
           <w:rFonts w:cs="Times New Roman"/>
           <w:szCs w:val="24"/>
         </w:rPr>
-      </w:pPr>
+        <w:t xml:space="preserve"> </w:t>
+      </w:r>
+      <w:proofErr w:type="spellStart"/>
       <w:r>
         <w:rPr>
           <w:rFonts w:cs="Times New Roman"/>
           <w:szCs w:val="24"/>
         </w:rPr>
-        <w:t>Principi softverskog inženjerstva</w:t>
-      </w:r>
+        <w:t>fakultet</w:t>
+      </w:r>
+      <w:proofErr w:type="spellEnd"/>
+      <w:r>
+        <w:rPr>
+          <w:rFonts w:cs="Times New Roman"/>
+          <w:szCs w:val="24"/>
+        </w:rPr>
+        <w:t xml:space="preserve"> u </w:t>
+      </w:r>
+      <w:proofErr w:type="spellStart"/>
+      <w:r>
+        <w:rPr>
+          <w:rFonts w:cs="Times New Roman"/>
+          <w:szCs w:val="24"/>
+        </w:rPr>
+        <w:t>Beogradu</w:t>
+      </w:r>
+      <w:proofErr w:type="spellEnd"/>
+    </w:p>
+    <w:p>
+      <w:pPr>
+        <w:jc w:val="center"/>
+        <w:rPr>
+          <w:rFonts w:cs="Times New Roman"/>
+          <w:szCs w:val="24"/>
+        </w:rPr>
+      </w:pPr>
+      <w:proofErr w:type="spellStart"/>
+      <w:r>
+        <w:rPr>
+          <w:rFonts w:cs="Times New Roman"/>
+          <w:szCs w:val="24"/>
+        </w:rPr>
+        <w:t>Principi</w:t>
+      </w:r>
+      <w:proofErr w:type="spellEnd"/>
+      <w:r>
+        <w:rPr>
+          <w:rFonts w:cs="Times New Roman"/>
+          <w:szCs w:val="24"/>
+        </w:rPr>
+        <w:t xml:space="preserve"> </w:t>
+      </w:r>
+      <w:proofErr w:type="spellStart"/>
+      <w:r>
+        <w:rPr>
+          <w:rFonts w:cs="Times New Roman"/>
+          <w:szCs w:val="24"/>
+        </w:rPr>
+        <w:t>softverskog</w:t>
+      </w:r>
+      <w:proofErr w:type="spellEnd"/>
+      <w:r>
+        <w:rPr>
+          <w:rFonts w:cs="Times New Roman"/>
+          <w:szCs w:val="24"/>
+        </w:rPr>
+        <w:t xml:space="preserve"> </w:t>
+      </w:r>
+      <w:proofErr w:type="spellStart"/>
+      <w:r>
+        <w:rPr>
+          <w:rFonts w:cs="Times New Roman"/>
+          <w:szCs w:val="24"/>
+        </w:rPr>
+        <w:t>inženjerstva</w:t>
+      </w:r>
+      <w:proofErr w:type="spellEnd"/>
     </w:p>
     <w:p/>
     <w:p/>
@@ -50,13 +118,23 @@
           <w:szCs w:val="28"/>
         </w:rPr>
       </w:pPr>
+      <w:proofErr w:type="spellStart"/>
       <w:r>
         <w:rPr>
           <w:rFonts w:cs="Times New Roman"/>
           <w:sz w:val="28"/>
           <w:szCs w:val="28"/>
         </w:rPr>
-        <w:t>Projekat ABA Fantasy</w:t>
+        <w:t>Projekat</w:t>
+      </w:r>
+      <w:proofErr w:type="spellEnd"/>
+      <w:r>
+        <w:rPr>
+          <w:rFonts w:cs="Times New Roman"/>
+          <w:sz w:val="28"/>
+          <w:szCs w:val="28"/>
+        </w:rPr>
+        <w:t xml:space="preserve"> ABA Fantasy</w:t>
       </w:r>
     </w:p>
     <w:p>
@@ -89,6 +167,7 @@
           <w:szCs w:val="28"/>
         </w:rPr>
       </w:pPr>
+      <w:proofErr w:type="spellStart"/>
       <w:r>
         <w:rPr>
           <w:rFonts w:cs="Times New Roman"/>
@@ -96,19 +175,19 @@
           <w:sz w:val="28"/>
           <w:szCs w:val="28"/>
         </w:rPr>
-        <w:t>Specifikacija slučaja upotrebe:</w:t>
-      </w:r>
-    </w:p>
-    <w:p>
-      <w:pPr>
-        <w:jc w:val="center"/>
+        <w:t>Specifikacija</w:t>
+      </w:r>
+      <w:proofErr w:type="spellEnd"/>
+      <w:r>
         <w:rPr>
           <w:rFonts w:cs="Times New Roman"/>
           <w:b/>
           <w:sz w:val="28"/>
           <w:szCs w:val="28"/>
         </w:rPr>
-      </w:pPr>
+        <w:t xml:space="preserve"> </w:t>
+      </w:r>
+      <w:proofErr w:type="spellStart"/>
       <w:r>
         <w:rPr>
           <w:rFonts w:cs="Times New Roman"/>
@@ -116,18 +195,90 @@
           <w:sz w:val="28"/>
           <w:szCs w:val="28"/>
         </w:rPr>
-        <w:t>Unos novih timova</w:t>
-      </w:r>
-    </w:p>
-    <w:p>
-      <w:pPr>
-        <w:jc w:val="center"/>
+        <w:t>slučaja</w:t>
+      </w:r>
+      <w:proofErr w:type="spellEnd"/>
+      <w:r>
         <w:rPr>
           <w:rFonts w:cs="Times New Roman"/>
           <w:b/>
           <w:sz w:val="28"/>
           <w:szCs w:val="28"/>
         </w:rPr>
+        <w:t xml:space="preserve"> </w:t>
+      </w:r>
+      <w:proofErr w:type="spellStart"/>
+      <w:r>
+        <w:rPr>
+          <w:rFonts w:cs="Times New Roman"/>
+          <w:b/>
+          <w:sz w:val="28"/>
+          <w:szCs w:val="28"/>
+        </w:rPr>
+        <w:t>upotrebe</w:t>
+      </w:r>
+      <w:proofErr w:type="spellEnd"/>
+      <w:r>
+        <w:rPr>
+          <w:rFonts w:cs="Times New Roman"/>
+          <w:b/>
+          <w:sz w:val="28"/>
+          <w:szCs w:val="28"/>
+        </w:rPr>
+        <w:t>:</w:t>
+      </w:r>
+    </w:p>
+    <w:p>
+      <w:pPr>
+        <w:jc w:val="center"/>
+        <w:rPr>
+          <w:rFonts w:cs="Times New Roman"/>
+          <w:b/>
+          <w:sz w:val="28"/>
+          <w:szCs w:val="28"/>
+        </w:rPr>
+      </w:pPr>
+      <w:proofErr w:type="spellStart"/>
+      <w:r>
+        <w:rPr>
+          <w:rFonts w:cs="Times New Roman"/>
+          <w:b/>
+          <w:sz w:val="28"/>
+          <w:szCs w:val="28"/>
+        </w:rPr>
+        <w:t>Registracija</w:t>
+      </w:r>
+      <w:proofErr w:type="spellEnd"/>
+      <w:r>
+        <w:rPr>
+          <w:rFonts w:cs="Times New Roman"/>
+          <w:b/>
+          <w:sz w:val="28"/>
+          <w:szCs w:val="28"/>
+        </w:rPr>
+        <w:t xml:space="preserve"> </w:t>
+      </w:r>
+      <w:proofErr w:type="spellStart"/>
+      <w:r>
+        <w:rPr>
+          <w:rFonts w:cs="Times New Roman"/>
+          <w:b/>
+          <w:sz w:val="28"/>
+          <w:szCs w:val="28"/>
+        </w:rPr>
+        <w:t>igrača</w:t>
+      </w:r>
+      <w:proofErr w:type="spellEnd"/>
+    </w:p>
+    <w:p>
+      <w:pPr>
+        <w:jc w:val="center"/>
+        <w:rPr>
+          <w:rFonts w:cs="Times New Roman"/>
+          <w:b/>
+          <w:sz w:val="28"/>
+          <w:szCs w:val="28"/>
+        </w:rPr>
       </w:pPr>
     </w:p>
     <w:p>
@@ -139,32 +290,32 @@
           <w:szCs w:val="28"/>
         </w:rPr>
       </w:pPr>
+      <w:proofErr w:type="spellStart"/>
       <w:r>
         <w:rPr>
           <w:rFonts w:cs="Times New Roman"/>
           <w:sz w:val="28"/>
           <w:szCs w:val="28"/>
         </w:rPr>
-        <w:t>Verzija 1.</w:t>
-      </w:r>
+        <w:t>Verzija</w:t>
+      </w:r>
+      <w:proofErr w:type="spellEnd"/>
       <w:r>
         <w:rPr>
           <w:rFonts w:cs="Times New Roman"/>
           <w:sz w:val="28"/>
           <w:szCs w:val="28"/>
         </w:rPr>
-        <w:t>0</w:t>
-      </w:r>
-    </w:p>
-    <w:p>
-      <w:pPr>
-        <w:jc w:val="center"/>
+        <w:t xml:space="preserve"> 1.</w:t>
+      </w:r>
+      <w:r>
         <w:rPr>
           <w:rFonts w:cs="Times New Roman"/>
           <w:sz w:val="28"/>
           <w:szCs w:val="28"/>
         </w:rPr>
-      </w:pPr>
+        <w:t>1</w:t>
+      </w:r>
     </w:p>
     <w:p>
       <w:pPr>
@@ -218,54 +369,84 @@
     </w:p>
     <w:p>
       <w:pPr>
-        <w:jc w:val="right"/>
+        <w:jc w:val="center"/>
         <w:rPr>
           <w:rFonts w:cs="Times New Roman"/>
           <w:sz w:val="28"/>
           <w:szCs w:val="28"/>
         </w:rPr>
       </w:pPr>
-      <w:r>
+    </w:p>
+    <w:p>
+      <w:pPr>
+        <w:jc w:val="right"/>
         <w:rPr>
           <w:rFonts w:cs="Times New Roman"/>
           <w:sz w:val="28"/>
           <w:szCs w:val="28"/>
         </w:rPr>
-        <w:t>Nikola Šajinović</w:t>
-      </w:r>
+      </w:pPr>
       <w:r>
         <w:rPr>
           <w:rFonts w:cs="Times New Roman"/>
           <w:sz w:val="28"/>
           <w:szCs w:val="28"/>
         </w:rPr>
-        <w:t>,</w:t>
-      </w:r>
+        <w:t xml:space="preserve">Nikola </w:t>
+      </w:r>
+      <w:proofErr w:type="spellStart"/>
       <w:r>
         <w:rPr>
           <w:rFonts w:cs="Times New Roman"/>
           <w:sz w:val="28"/>
           <w:szCs w:val="28"/>
         </w:rPr>
-        <w:t xml:space="preserve"> 76/2014</w:t>
-      </w:r>
-    </w:p>
-    <w:p>
-      <w:pPr>
+        <w:t>Šajinović</w:t>
+      </w:r>
+      <w:proofErr w:type="spellEnd"/>
+      <w:r>
         <w:rPr>
           <w:rFonts w:cs="Times New Roman"/>
           <w:sz w:val="28"/>
           <w:szCs w:val="28"/>
         </w:rPr>
-      </w:pPr>
+        <w:t>,</w:t>
+      </w:r>
       <w:r>
         <w:rPr>
           <w:rFonts w:cs="Times New Roman"/>
           <w:sz w:val="28"/>
           <w:szCs w:val="28"/>
         </w:rPr>
+        <w:t xml:space="preserve"> 76/2014</w:t>
+      </w:r>
+    </w:p>
+    <w:p>
+      <w:pPr>
+        <w:rPr>
+          <w:rFonts w:cs="Times New Roman"/>
+          <w:sz w:val="28"/>
+          <w:szCs w:val="28"/>
+        </w:rPr>
+      </w:pPr>
+      <w:proofErr w:type="spellStart"/>
+      <w:r>
+        <w:rPr>
+          <w:rFonts w:cs="Times New Roman"/>
+          <w:sz w:val="28"/>
+          <w:szCs w:val="28"/>
+        </w:rPr>
         <w:lastRenderedPageBreak/>
-        <w:t>Sadržaj:</w:t>
+        <w:t>Sadržaj</w:t>
+      </w:r>
+      <w:proofErr w:type="spellEnd"/>
+      <w:r>
+        <w:rPr>
+          <w:rFonts w:cs="Times New Roman"/>
+          <w:sz w:val="28"/>
+          <w:szCs w:val="28"/>
+        </w:rPr>
+        <w:t>:</w:t>
       </w:r>
     </w:p>
     <w:p>
@@ -1186,11 +1367,13 @@
         <w:jc w:val="both"/>
       </w:pPr>
       <w:bookmarkStart w:id="0" w:name="_Toc477456183"/>
+      <w:proofErr w:type="spellStart"/>
       <w:r>
         <w:lastRenderedPageBreak/>
         <w:t>Uvod</w:t>
       </w:r>
       <w:bookmarkEnd w:id="0"/>
+      <w:proofErr w:type="spellEnd"/>
     </w:p>
     <w:p>
       <w:pPr>
@@ -1205,22 +1388,27 @@
       <w:r>
         <w:t xml:space="preserve"> </w:t>
       </w:r>
+      <w:proofErr w:type="spellStart"/>
       <w:r>
         <w:t>Rezime</w:t>
       </w:r>
       <w:bookmarkEnd w:id="1"/>
+      <w:proofErr w:type="spellEnd"/>
     </w:p>
     <w:p>
       <w:pPr>
         <w:ind w:left="1080"/>
         <w:jc w:val="both"/>
       </w:pPr>
+      <w:proofErr w:type="spellStart"/>
       <w:r>
         <w:t>Definisanje</w:t>
       </w:r>
-      <w:r>
-        <w:t xml:space="preserve"> </w:t>
-      </w:r>
+      <w:proofErr w:type="spellEnd"/>
+      <w:r>
+        <w:t xml:space="preserve"> </w:t>
+      </w:r>
+      <w:proofErr w:type="spellStart"/>
       <w:r>
         <w:t>scenari</w:t>
       </w:r>
@@ -1230,33 +1418,71 @@
       <w:r>
         <w:t>a</w:t>
       </w:r>
-      <w:r>
-        <w:t xml:space="preserve"> </w:t>
-      </w:r>
+      <w:proofErr w:type="spellEnd"/>
+      <w:r>
+        <w:t xml:space="preserve"> </w:t>
+      </w:r>
+      <w:proofErr w:type="spellStart"/>
       <w:r>
         <w:t>upotrebe</w:t>
       </w:r>
-      <w:r>
-        <w:t xml:space="preserve"> </w:t>
-      </w:r>
+      <w:proofErr w:type="spellEnd"/>
+      <w:r>
+        <w:t xml:space="preserve"> </w:t>
+      </w:r>
+      <w:proofErr w:type="spellStart"/>
       <w:r>
         <w:t>pri</w:t>
       </w:r>
-      <w:r>
-        <w:t xml:space="preserve"> </w:t>
-      </w:r>
+      <w:proofErr w:type="spellEnd"/>
+      <w:r>
+        <w:t xml:space="preserve"> </w:t>
+      </w:r>
+      <w:proofErr w:type="spellStart"/>
       <w:r>
         <w:t>registraciji</w:t>
       </w:r>
-      <w:r>
-        <w:t xml:space="preserve"> </w:t>
-      </w:r>
+      <w:proofErr w:type="spellEnd"/>
+      <w:r>
+        <w:t xml:space="preserve"> </w:t>
+      </w:r>
+      <w:proofErr w:type="spellStart"/>
       <w:r>
         <w:t>korisnika</w:t>
       </w:r>
-      <w:r>
-        <w:t>, što je propraćeno odgovarajućim .html stranicama</w:t>
-      </w:r>
+      <w:proofErr w:type="spellEnd"/>
+      <w:r>
+        <w:t xml:space="preserve">, </w:t>
+      </w:r>
+      <w:proofErr w:type="spellStart"/>
+      <w:r>
+        <w:t>što</w:t>
+      </w:r>
+      <w:proofErr w:type="spellEnd"/>
+      <w:r>
+        <w:t xml:space="preserve"> je </w:t>
+      </w:r>
+      <w:proofErr w:type="spellStart"/>
+      <w:r>
+        <w:t>propraćeno</w:t>
+      </w:r>
+      <w:proofErr w:type="spellEnd"/>
+      <w:r>
+        <w:t xml:space="preserve"> </w:t>
+      </w:r>
+      <w:proofErr w:type="spellStart"/>
+      <w:r>
+        <w:t>odgovarajućim</w:t>
+      </w:r>
+      <w:proofErr w:type="spellEnd"/>
+      <w:r>
+        <w:t xml:space="preserve"> .html </w:t>
+      </w:r>
+      <w:proofErr w:type="spellStart"/>
+      <w:r>
+        <w:t>stranicama</w:t>
+      </w:r>
+      <w:proofErr w:type="spellEnd"/>
     </w:p>
     <w:p>
       <w:pPr>
@@ -1271,70 +1497,116 @@
       <w:r>
         <w:t xml:space="preserve"> </w:t>
       </w:r>
-      <w:r>
-        <w:t>Namena dokumenta i ciljne grupe</w:t>
+      <w:proofErr w:type="spellStart"/>
+      <w:r>
+        <w:t>Namena</w:t>
+      </w:r>
+      <w:proofErr w:type="spellEnd"/>
+      <w:r>
+        <w:t xml:space="preserve"> </w:t>
+      </w:r>
+      <w:proofErr w:type="spellStart"/>
+      <w:r>
+        <w:t>dokumenta</w:t>
+      </w:r>
+      <w:proofErr w:type="spellEnd"/>
+      <w:r>
+        <w:t xml:space="preserve"> i </w:t>
+      </w:r>
+      <w:proofErr w:type="spellStart"/>
+      <w:r>
+        <w:t>ciljne</w:t>
+      </w:r>
+      <w:proofErr w:type="spellEnd"/>
+      <w:r>
+        <w:t xml:space="preserve"> </w:t>
+      </w:r>
+      <w:proofErr w:type="spellStart"/>
+      <w:r>
+        <w:t>grupe</w:t>
       </w:r>
       <w:bookmarkEnd w:id="2"/>
+      <w:proofErr w:type="spellEnd"/>
     </w:p>
     <w:p>
       <w:pPr>
         <w:ind w:left="1080"/>
         <w:jc w:val="both"/>
       </w:pPr>
+      <w:proofErr w:type="spellStart"/>
       <w:r>
         <w:t>Dokument</w:t>
       </w:r>
-      <w:r>
-        <w:t xml:space="preserve"> </w:t>
-      </w:r>
+      <w:proofErr w:type="spellEnd"/>
+      <w:r>
+        <w:t xml:space="preserve"> </w:t>
+      </w:r>
+      <w:proofErr w:type="spellStart"/>
+      <w:proofErr w:type="gramStart"/>
       <w:r>
         <w:t>će</w:t>
       </w:r>
-      <w:r>
-        <w:t xml:space="preserve"> </w:t>
-      </w:r>
+      <w:proofErr w:type="spellEnd"/>
+      <w:proofErr w:type="gramEnd"/>
+      <w:r>
+        <w:t xml:space="preserve"> </w:t>
+      </w:r>
+      <w:proofErr w:type="spellStart"/>
       <w:r>
         <w:t>koristi</w:t>
       </w:r>
       <w:r>
         <w:t>ti</w:t>
       </w:r>
-      <w:r>
-        <w:t xml:space="preserve"> </w:t>
-      </w:r>
+      <w:proofErr w:type="spellEnd"/>
+      <w:r>
+        <w:t xml:space="preserve"> </w:t>
+      </w:r>
+      <w:proofErr w:type="spellStart"/>
       <w:r>
         <w:t>svi</w:t>
       </w:r>
-      <w:r>
-        <w:t xml:space="preserve"> </w:t>
-      </w:r>
+      <w:proofErr w:type="spellEnd"/>
+      <w:r>
+        <w:t xml:space="preserve"> </w:t>
+      </w:r>
+      <w:proofErr w:type="spellStart"/>
       <w:r>
         <w:t>članovi</w:t>
       </w:r>
-      <w:r>
-        <w:t xml:space="preserve"> </w:t>
-      </w:r>
+      <w:proofErr w:type="spellEnd"/>
+      <w:r>
+        <w:t xml:space="preserve"> </w:t>
+      </w:r>
+      <w:proofErr w:type="spellStart"/>
       <w:r>
         <w:t>projektnog</w:t>
       </w:r>
-      <w:r>
-        <w:t xml:space="preserve"> </w:t>
-      </w:r>
+      <w:proofErr w:type="spellEnd"/>
+      <w:r>
+        <w:t xml:space="preserve"> </w:t>
+      </w:r>
+      <w:proofErr w:type="spellStart"/>
       <w:r>
         <w:t>tima</w:t>
       </w:r>
-      <w:r>
-        <w:t xml:space="preserve"> </w:t>
-      </w:r>
+      <w:proofErr w:type="spellEnd"/>
+      <w:r>
+        <w:t xml:space="preserve"> </w:t>
+      </w:r>
+      <w:proofErr w:type="spellStart"/>
       <w:r>
         <w:t>pri</w:t>
       </w:r>
-      <w:r>
-        <w:t xml:space="preserve"> </w:t>
-      </w:r>
+      <w:proofErr w:type="spellEnd"/>
+      <w:r>
+        <w:t xml:space="preserve"> </w:t>
+      </w:r>
+      <w:proofErr w:type="spellStart"/>
       <w:r>
         <w:t>razvoju</w:t>
       </w:r>
+      <w:proofErr w:type="spellEnd"/>
       <w:r>
         <w:t xml:space="preserve"> </w:t>
       </w:r>
@@ -1344,27 +1616,52 @@
       <w:r>
         <w:t xml:space="preserve"> </w:t>
       </w:r>
+      <w:proofErr w:type="spellStart"/>
       <w:r>
         <w:t>testiranju</w:t>
       </w:r>
-      <w:r>
-        <w:t xml:space="preserve"> </w:t>
-      </w:r>
-      <w:r>
-        <w:t>projekta. Isto</w:t>
-      </w:r>
-      <w:r>
-        <w:t xml:space="preserve"> </w:t>
-      </w:r>
-      <w:r>
-        <w:t>tako, može</w:t>
-      </w:r>
-      <w:r>
-        <w:t xml:space="preserve"> </w:t>
-      </w:r>
+      <w:proofErr w:type="spellEnd"/>
+      <w:r>
+        <w:t xml:space="preserve"> </w:t>
+      </w:r>
+      <w:proofErr w:type="spellStart"/>
+      <w:r>
+        <w:t>projekta</w:t>
+      </w:r>
+      <w:proofErr w:type="spellEnd"/>
+      <w:r>
+        <w:t xml:space="preserve">. </w:t>
+      </w:r>
+      <w:proofErr w:type="spellStart"/>
+      <w:proofErr w:type="gramStart"/>
+      <w:r>
+        <w:t>Isto</w:t>
+      </w:r>
+      <w:proofErr w:type="spellEnd"/>
+      <w:r>
+        <w:t xml:space="preserve"> </w:t>
+      </w:r>
+      <w:proofErr w:type="spellStart"/>
+      <w:r>
+        <w:t>tako</w:t>
+      </w:r>
+      <w:proofErr w:type="spellEnd"/>
+      <w:r>
+        <w:t xml:space="preserve">, </w:t>
+      </w:r>
+      <w:proofErr w:type="spellStart"/>
+      <w:r>
+        <w:t>može</w:t>
+      </w:r>
+      <w:proofErr w:type="spellEnd"/>
+      <w:r>
+        <w:t xml:space="preserve"> </w:t>
+      </w:r>
+      <w:proofErr w:type="spellStart"/>
       <w:r>
         <w:t>poslužiti</w:t>
       </w:r>
+      <w:proofErr w:type="spellEnd"/>
       <w:r>
         <w:t xml:space="preserve"> </w:t>
       </w:r>
@@ -1374,30 +1671,42 @@
       <w:r>
         <w:t xml:space="preserve"> </w:t>
       </w:r>
+      <w:proofErr w:type="spellStart"/>
       <w:r>
         <w:t>pri</w:t>
       </w:r>
-      <w:r>
-        <w:t xml:space="preserve"> </w:t>
-      </w:r>
+      <w:proofErr w:type="spellEnd"/>
+      <w:r>
+        <w:t xml:space="preserve"> </w:t>
+      </w:r>
+      <w:proofErr w:type="spellStart"/>
       <w:r>
         <w:t>izradi</w:t>
       </w:r>
-      <w:r>
-        <w:t xml:space="preserve"> </w:t>
-      </w:r>
+      <w:proofErr w:type="spellEnd"/>
+      <w:r>
+        <w:t xml:space="preserve"> </w:t>
+      </w:r>
+      <w:proofErr w:type="spellStart"/>
       <w:r>
         <w:t>korisničk</w:t>
       </w:r>
       <w:r>
         <w:t>og</w:t>
       </w:r>
-      <w:r>
-        <w:t xml:space="preserve"> </w:t>
-      </w:r>
-      <w:r>
-        <w:t>uputstva.</w:t>
-      </w:r>
+      <w:proofErr w:type="spellEnd"/>
+      <w:r>
+        <w:t xml:space="preserve"> </w:t>
+      </w:r>
+      <w:proofErr w:type="spellStart"/>
+      <w:r>
+        <w:t>uputstva</w:t>
+      </w:r>
+      <w:proofErr w:type="spellEnd"/>
+      <w:r>
+        <w:t>.</w:t>
+      </w:r>
+      <w:proofErr w:type="gramEnd"/>
     </w:p>
     <w:p>
       <w:pPr>
@@ -1419,6 +1728,73 @@
     </w:p>
     <w:p>
       <w:pPr>
+        <w:pStyle w:val="ListParagraph"/>
+        <w:numPr>
+          <w:ilvl w:val="2"/>
+          <w:numId w:val="1"/>
+        </w:numPr>
+        <w:jc w:val="both"/>
+      </w:pPr>
+      <w:r>
+        <w:t>ABA Fantasy-</w:t>
+      </w:r>
+      <w:proofErr w:type="spellStart"/>
+      <w:r>
+        <w:t>projektni</w:t>
+      </w:r>
+      <w:proofErr w:type="spellEnd"/>
+      <w:r>
+        <w:t xml:space="preserve"> </w:t>
+      </w:r>
+      <w:proofErr w:type="spellStart"/>
+      <w:r>
+        <w:t>zadatak</w:t>
+      </w:r>
+      <w:proofErr w:type="spellEnd"/>
+    </w:p>
+    <w:p>
+      <w:pPr>
+        <w:pStyle w:val="ListParagraph"/>
+        <w:numPr>
+          <w:ilvl w:val="2"/>
+          <w:numId w:val="1"/>
+        </w:numPr>
+        <w:jc w:val="both"/>
+      </w:pPr>
+      <w:r>
+        <w:t>psi_index.html</w:t>
+      </w:r>
+      <w:bookmarkStart w:id="4" w:name="_GoBack"/>
+      <w:bookmarkEnd w:id="4"/>
+    </w:p>
+    <w:p>
+      <w:pPr>
+        <w:pStyle w:val="ListParagraph"/>
+        <w:numPr>
+          <w:ilvl w:val="2"/>
+          <w:numId w:val="1"/>
+        </w:numPr>
+        <w:jc w:val="both"/>
+      </w:pPr>
+      <w:r>
+        <w:t>login_or_register.html</w:t>
+      </w:r>
+    </w:p>
+    <w:p>
+      <w:pPr>
+        <w:pStyle w:val="ListParagraph"/>
+        <w:numPr>
+          <w:ilvl w:val="2"/>
+          <w:numId w:val="1"/>
+        </w:numPr>
+        <w:jc w:val="both"/>
+      </w:pPr>
+      <w:r>
+        <w:t>gost_registracija.html</w:t>
+      </w:r>
+    </w:p>
+    <w:p>
+      <w:pPr>
         <w:pStyle w:val="Naslov2"/>
         <w:numPr>
           <w:ilvl w:val="1"/>
@@ -1426,14 +1802,24 @@
         </w:numPr>
         <w:jc w:val="both"/>
       </w:pPr>
-      <w:bookmarkStart w:id="4" w:name="_Toc477456187"/>
-      <w:r>
-        <w:t xml:space="preserve"> </w:t>
-      </w:r>
-      <w:r>
-        <w:t>Otvorena pitanja</w:t>
-      </w:r>
-      <w:bookmarkEnd w:id="4"/>
+      <w:bookmarkStart w:id="5" w:name="_Toc477456187"/>
+      <w:r>
+        <w:t xml:space="preserve"> </w:t>
+      </w:r>
+      <w:proofErr w:type="spellStart"/>
+      <w:r>
+        <w:t>Otvorena</w:t>
+      </w:r>
+      <w:proofErr w:type="spellEnd"/>
+      <w:r>
+        <w:t xml:space="preserve"> </w:t>
+      </w:r>
+      <w:proofErr w:type="spellStart"/>
+      <w:r>
+        <w:t>pitanja</w:t>
+      </w:r>
+      <w:bookmarkEnd w:id="5"/>
+      <w:proofErr w:type="spellEnd"/>
     </w:p>
     <w:tbl>
       <w:tblPr>
@@ -1461,8 +1847,13 @@
               </w:numPr>
               <w:jc w:val="both"/>
             </w:pPr>
+            <w:proofErr w:type="spellStart"/>
             <w:r>
-              <w:t>r.b.</w:t>
+              <w:t>r.b</w:t>
+            </w:r>
+            <w:proofErr w:type="spellEnd"/>
+            <w:r>
+              <w:t>.</w:t>
             </w:r>
           </w:p>
         </w:tc>
@@ -1479,9 +1870,11 @@
               </w:numPr>
               <w:jc w:val="both"/>
             </w:pPr>
+            <w:proofErr w:type="spellStart"/>
             <w:r>
               <w:t>Opis</w:t>
             </w:r>
+            <w:proofErr w:type="spellEnd"/>
           </w:p>
         </w:tc>
         <w:tc>
@@ -1497,9 +1890,11 @@
               </w:numPr>
               <w:jc w:val="both"/>
             </w:pPr>
+            <w:proofErr w:type="spellStart"/>
             <w:r>
               <w:t>Rešenje</w:t>
             </w:r>
+            <w:proofErr w:type="spellEnd"/>
           </w:p>
         </w:tc>
       </w:tr>
@@ -1535,9 +1930,51 @@
               </w:numPr>
               <w:jc w:val="both"/>
             </w:pPr>
+            <w:proofErr w:type="spellStart"/>
             <w:r>
-              <w:t>Izgled forme za prikazivanje informacija korisniku</w:t>
+              <w:t>Izgled</w:t>
             </w:r>
+            <w:proofErr w:type="spellEnd"/>
+            <w:r>
+              <w:t xml:space="preserve"> </w:t>
+            </w:r>
+            <w:proofErr w:type="spellStart"/>
+            <w:r>
+              <w:t>forme</w:t>
+            </w:r>
+            <w:proofErr w:type="spellEnd"/>
+            <w:r>
+              <w:t xml:space="preserve"> </w:t>
+            </w:r>
+            <w:proofErr w:type="spellStart"/>
+            <w:r>
+              <w:t>za</w:t>
+            </w:r>
+            <w:proofErr w:type="spellEnd"/>
+            <w:r>
+              <w:t xml:space="preserve"> </w:t>
+            </w:r>
+            <w:proofErr w:type="spellStart"/>
+            <w:r>
+              <w:t>prikazivanje</w:t>
+            </w:r>
+            <w:proofErr w:type="spellEnd"/>
+            <w:r>
+              <w:t xml:space="preserve"> </w:t>
+            </w:r>
+            <w:proofErr w:type="spellStart"/>
+            <w:r>
+              <w:t>informacija</w:t>
+            </w:r>
+            <w:proofErr w:type="spellEnd"/>
+            <w:r>
+              <w:t xml:space="preserve"> </w:t>
+            </w:r>
+            <w:proofErr w:type="spellStart"/>
+            <w:r>
+              <w:t>korisniku</w:t>
+            </w:r>
+            <w:proofErr w:type="spellEnd"/>
           </w:p>
         </w:tc>
         <w:tc>
@@ -1552,9 +1989,84 @@
                 <w:numId w:val="0"/>
               </w:numPr>
               <w:jc w:val="both"/>
+              <w:rPr>
+                <w:lang w:val="sr-Latn-RS"/>
+              </w:rPr>
             </w:pPr>
+            <w:proofErr w:type="spellStart"/>
             <w:r>
-              <w:t>Prikazuje se tekst ispod polja za unos podatgaka sa odgovarajućom greškom</w:t>
+              <w:t>Prikazuje</w:t>
+            </w:r>
+            <w:proofErr w:type="spellEnd"/>
+            <w:r>
+              <w:t xml:space="preserve"> se </w:t>
+            </w:r>
+            <w:proofErr w:type="spellStart"/>
+            <w:r>
+              <w:t>tekst</w:t>
+            </w:r>
+            <w:proofErr w:type="spellEnd"/>
+            <w:r>
+              <w:t xml:space="preserve"> </w:t>
+            </w:r>
+            <w:proofErr w:type="spellStart"/>
+            <w:r>
+              <w:t>ispod</w:t>
+            </w:r>
+            <w:proofErr w:type="spellEnd"/>
+            <w:r>
+              <w:t xml:space="preserve"> </w:t>
+            </w:r>
+            <w:proofErr w:type="spellStart"/>
+            <w:r>
+              <w:t>polja</w:t>
+            </w:r>
+            <w:proofErr w:type="spellEnd"/>
+            <w:r>
+              <w:t xml:space="preserve"> </w:t>
+            </w:r>
+            <w:proofErr w:type="spellStart"/>
+            <w:r>
+              <w:t>za</w:t>
+            </w:r>
+            <w:proofErr w:type="spellEnd"/>
+            <w:r>
+              <w:t xml:space="preserve"> </w:t>
+            </w:r>
+            <w:proofErr w:type="spellStart"/>
+            <w:r>
+              <w:t>unos</w:t>
+            </w:r>
+            <w:proofErr w:type="spellEnd"/>
+            <w:r>
+              <w:t xml:space="preserve"> </w:t>
+            </w:r>
+            <w:proofErr w:type="spellStart"/>
+            <w:r>
+              <w:t>podataka</w:t>
+            </w:r>
+            <w:proofErr w:type="spellEnd"/>
+            <w:r>
+              <w:t xml:space="preserve"> </w:t>
+            </w:r>
+            <w:proofErr w:type="spellStart"/>
+            <w:r>
+              <w:t>sa</w:t>
+            </w:r>
+            <w:proofErr w:type="spellEnd"/>
+            <w:r>
+              <w:t xml:space="preserve"> </w:t>
+            </w:r>
+            <w:proofErr w:type="spellStart"/>
+            <w:r>
+              <w:t>odgovaraju</w:t>
+            </w:r>
+            <w:proofErr w:type="spellEnd"/>
+            <w:r>
+              <w:rPr>
+                <w:lang w:val="sr-Latn-RS"/>
+              </w:rPr>
+              <w:t>ćom greškom</w:t>
             </w:r>
           </w:p>
         </w:tc>
@@ -1580,11 +2092,16 @@
         </w:numPr>
         <w:jc w:val="both"/>
       </w:pPr>
-      <w:bookmarkStart w:id="5" w:name="_Toc477456188"/>
-      <w:r>
-        <w:t>Scenario upotrebe</w:t>
-      </w:r>
-      <w:bookmarkEnd w:id="5"/>
+      <w:bookmarkStart w:id="6" w:name="_Toc477456188"/>
+      <w:r>
+        <w:t xml:space="preserve">Scenario </w:t>
+      </w:r>
+      <w:proofErr w:type="spellStart"/>
+      <w:r>
+        <w:t>upotrebe</w:t>
+      </w:r>
+      <w:bookmarkEnd w:id="6"/>
+      <w:proofErr w:type="spellEnd"/>
     </w:p>
     <w:p>
       <w:pPr>
@@ -1595,54 +2112,628 @@
         </w:numPr>
         <w:jc w:val="both"/>
       </w:pPr>
-      <w:bookmarkStart w:id="6" w:name="_Toc477456189"/>
-      <w:r>
-        <w:t xml:space="preserve"> </w:t>
-      </w:r>
-      <w:r>
-        <w:t>Kratak opis</w:t>
-      </w:r>
-      <w:bookmarkEnd w:id="6"/>
-    </w:p>
-    <w:p>
-      <w:pPr>
-        <w:pStyle w:val="Naslov2"/>
-        <w:numPr>
-          <w:ilvl w:val="0"/>
-          <w:numId w:val="0"/>
-        </w:numPr>
-        <w:ind w:left="720"/>
-        <w:rPr>
-          <w:b w:val="0"/>
+      <w:bookmarkStart w:id="7" w:name="_Toc477456189"/>
+      <w:r>
+        <w:t xml:space="preserve"> </w:t>
+      </w:r>
+      <w:proofErr w:type="spellStart"/>
+      <w:r>
+        <w:t>Kratak</w:t>
+      </w:r>
+      <w:proofErr w:type="spellEnd"/>
+      <w:r>
+        <w:t xml:space="preserve"> </w:t>
+      </w:r>
+      <w:proofErr w:type="spellStart"/>
+      <w:r>
+        <w:t>opis</w:t>
+      </w:r>
+      <w:bookmarkEnd w:id="7"/>
+      <w:proofErr w:type="spellEnd"/>
+    </w:p>
+    <w:p>
+      <w:pPr>
+        <w:ind w:left="1080"/>
+        <w:jc w:val="both"/>
+        <w:rPr>
           <w:i/>
           <w:vertAlign w:val="superscript"/>
         </w:rPr>
       </w:pPr>
-      <w:r>
-        <w:rPr>
-          <w:b w:val="0"/>
-          <w:i/>
-        </w:rPr>
-        <w:t>Administator će imati mogućnost unosa novih timova koje se takmiče u ovoj ligi radi evidencij</w:t>
-      </w:r>
-      <w:r>
-        <w:rPr>
-          <w:b w:val="0"/>
-          <w:i/>
-        </w:rPr>
-        <w:t>e pripadnosti igrača nekom timu</w:t>
-      </w:r>
-      <w:r>
-        <w:rPr>
-          <w:b w:val="0"/>
-          <w:i/>
-        </w:rPr>
-        <w:t>.</w:t>
-      </w:r>
-      <w:r>
-        <w:rPr>
-          <w:b w:val="0"/>
-          <w:i/>
+      <w:proofErr w:type="spellStart"/>
+      <w:r>
+        <w:rPr>
+          <w:i/>
+        </w:rPr>
+        <w:t>Korisnik</w:t>
+      </w:r>
+      <w:proofErr w:type="spellEnd"/>
+      <w:r>
+        <w:rPr>
+          <w:i/>
+        </w:rPr>
+        <w:t xml:space="preserve"> </w:t>
+      </w:r>
+      <w:proofErr w:type="spellStart"/>
+      <w:r>
+        <w:rPr>
+          <w:i/>
+        </w:rPr>
+        <w:t>koji</w:t>
+      </w:r>
+      <w:proofErr w:type="spellEnd"/>
+      <w:r>
+        <w:rPr>
+          <w:i/>
+        </w:rPr>
+        <w:t xml:space="preserve"> </w:t>
+      </w:r>
+      <w:proofErr w:type="spellStart"/>
+      <w:proofErr w:type="gramStart"/>
+      <w:r>
+        <w:rPr>
+          <w:i/>
+        </w:rPr>
+        <w:t>nema</w:t>
+      </w:r>
+      <w:proofErr w:type="spellEnd"/>
+      <w:proofErr w:type="gramEnd"/>
+      <w:r>
+        <w:rPr>
+          <w:i/>
+        </w:rPr>
+        <w:t xml:space="preserve"> </w:t>
+      </w:r>
+      <w:proofErr w:type="spellStart"/>
+      <w:r>
+        <w:rPr>
+          <w:i/>
+        </w:rPr>
+        <w:t>svoj</w:t>
+      </w:r>
+      <w:proofErr w:type="spellEnd"/>
+      <w:r>
+        <w:rPr>
+          <w:i/>
+        </w:rPr>
+        <w:t xml:space="preserve"> </w:t>
+      </w:r>
+      <w:proofErr w:type="spellStart"/>
+      <w:r>
+        <w:rPr>
+          <w:i/>
+        </w:rPr>
+        <w:t>nalog</w:t>
+      </w:r>
+      <w:proofErr w:type="spellEnd"/>
+      <w:r>
+        <w:rPr>
+          <w:i/>
+        </w:rPr>
+        <w:t xml:space="preserve"> (</w:t>
+      </w:r>
+      <w:proofErr w:type="spellStart"/>
+      <w:r>
+        <w:rPr>
+          <w:i/>
+        </w:rPr>
+        <w:t>neregistrovani</w:t>
+      </w:r>
+      <w:proofErr w:type="spellEnd"/>
+      <w:r>
+        <w:rPr>
+          <w:i/>
+        </w:rPr>
+        <w:t xml:space="preserve"> </w:t>
+      </w:r>
+      <w:proofErr w:type="spellStart"/>
+      <w:r>
+        <w:rPr>
+          <w:i/>
+        </w:rPr>
+        <w:t>korisnik</w:t>
+      </w:r>
+      <w:proofErr w:type="spellEnd"/>
+      <w:r>
+        <w:rPr>
+          <w:i/>
+        </w:rPr>
+        <w:t xml:space="preserve">) </w:t>
+      </w:r>
+      <w:proofErr w:type="spellStart"/>
+      <w:r>
+        <w:rPr>
+          <w:i/>
+        </w:rPr>
+        <w:t>ima</w:t>
+      </w:r>
+      <w:proofErr w:type="spellEnd"/>
+      <w:r>
+        <w:rPr>
+          <w:i/>
+        </w:rPr>
+        <w:t xml:space="preserve"> </w:t>
+      </w:r>
+      <w:proofErr w:type="spellStart"/>
+      <w:r>
+        <w:rPr>
+          <w:i/>
+        </w:rPr>
+        <w:t>mogućnost</w:t>
+      </w:r>
+      <w:proofErr w:type="spellEnd"/>
+      <w:r>
+        <w:rPr>
+          <w:i/>
+        </w:rPr>
+        <w:t xml:space="preserve"> da se </w:t>
+      </w:r>
+      <w:proofErr w:type="spellStart"/>
+      <w:r>
+        <w:rPr>
+          <w:i/>
+        </w:rPr>
+        <w:t>registruje</w:t>
+      </w:r>
+      <w:proofErr w:type="spellEnd"/>
+      <w:r>
+        <w:rPr>
+          <w:i/>
+        </w:rPr>
+        <w:t xml:space="preserve"> </w:t>
+      </w:r>
+      <w:proofErr w:type="spellStart"/>
+      <w:r>
+        <w:rPr>
+          <w:i/>
+        </w:rPr>
+        <w:t>na</w:t>
+      </w:r>
+      <w:proofErr w:type="spellEnd"/>
+      <w:r>
+        <w:rPr>
+          <w:i/>
+        </w:rPr>
+        <w:t xml:space="preserve"> </w:t>
+      </w:r>
+      <w:proofErr w:type="spellStart"/>
+      <w:r>
+        <w:rPr>
+          <w:i/>
+        </w:rPr>
+        <w:t>sajtu</w:t>
+      </w:r>
+      <w:proofErr w:type="spellEnd"/>
+      <w:r>
+        <w:rPr>
+          <w:i/>
+        </w:rPr>
+        <w:t xml:space="preserve"> i </w:t>
+      </w:r>
+      <w:proofErr w:type="spellStart"/>
+      <w:r>
+        <w:rPr>
+          <w:i/>
+        </w:rPr>
+        <w:t>tako</w:t>
+      </w:r>
+      <w:proofErr w:type="spellEnd"/>
+      <w:r>
+        <w:rPr>
+          <w:i/>
+        </w:rPr>
+        <w:t xml:space="preserve"> </w:t>
+      </w:r>
+      <w:proofErr w:type="spellStart"/>
+      <w:r>
+        <w:rPr>
+          <w:i/>
+        </w:rPr>
+        <w:t>aktivno</w:t>
+      </w:r>
+      <w:proofErr w:type="spellEnd"/>
+      <w:r>
+        <w:rPr>
+          <w:i/>
+        </w:rPr>
+        <w:t xml:space="preserve"> </w:t>
+      </w:r>
+      <w:proofErr w:type="spellStart"/>
+      <w:r>
+        <w:rPr>
+          <w:i/>
+        </w:rPr>
+        <w:t>učestvuje</w:t>
+      </w:r>
+      <w:proofErr w:type="spellEnd"/>
+      <w:r>
+        <w:rPr>
+          <w:i/>
+        </w:rPr>
+        <w:t xml:space="preserve"> u </w:t>
+      </w:r>
+      <w:proofErr w:type="spellStart"/>
+      <w:r>
+        <w:rPr>
+          <w:i/>
+        </w:rPr>
+        <w:t>igri</w:t>
+      </w:r>
+      <w:proofErr w:type="spellEnd"/>
+      <w:r>
+        <w:rPr>
+          <w:i/>
+        </w:rPr>
+        <w:t xml:space="preserve"> i </w:t>
+      </w:r>
+      <w:proofErr w:type="spellStart"/>
+      <w:r>
+        <w:rPr>
+          <w:i/>
+        </w:rPr>
+        <w:t>borbi</w:t>
+      </w:r>
+      <w:proofErr w:type="spellEnd"/>
+      <w:r>
+        <w:rPr>
+          <w:i/>
+        </w:rPr>
+        <w:t xml:space="preserve"> </w:t>
+      </w:r>
+      <w:proofErr w:type="spellStart"/>
+      <w:r>
+        <w:rPr>
+          <w:i/>
+        </w:rPr>
+        <w:t>za</w:t>
+      </w:r>
+      <w:proofErr w:type="spellEnd"/>
+      <w:r>
+        <w:rPr>
+          <w:i/>
+        </w:rPr>
+        <w:t xml:space="preserve"> </w:t>
+      </w:r>
+      <w:proofErr w:type="spellStart"/>
+      <w:r>
+        <w:rPr>
+          <w:i/>
+        </w:rPr>
+        <w:t>što</w:t>
+      </w:r>
+      <w:proofErr w:type="spellEnd"/>
+      <w:r>
+        <w:rPr>
+          <w:i/>
+        </w:rPr>
+        <w:t xml:space="preserve"> </w:t>
+      </w:r>
+      <w:proofErr w:type="spellStart"/>
+      <w:r>
+        <w:rPr>
+          <w:i/>
+        </w:rPr>
+        <w:t>bolji</w:t>
+      </w:r>
+      <w:proofErr w:type="spellEnd"/>
+      <w:r>
+        <w:rPr>
+          <w:i/>
+        </w:rPr>
+        <w:t xml:space="preserve"> plasma </w:t>
+      </w:r>
+      <w:proofErr w:type="spellStart"/>
+      <w:r>
+        <w:rPr>
+          <w:i/>
+        </w:rPr>
+        <w:t>na</w:t>
+      </w:r>
+      <w:proofErr w:type="spellEnd"/>
+      <w:r>
+        <w:rPr>
+          <w:i/>
+        </w:rPr>
+        <w:t xml:space="preserve"> rang </w:t>
+      </w:r>
+      <w:proofErr w:type="spellStart"/>
+      <w:r>
+        <w:rPr>
+          <w:i/>
+        </w:rPr>
+        <w:t>listi</w:t>
+      </w:r>
+      <w:proofErr w:type="spellEnd"/>
+      <w:r>
+        <w:rPr>
+          <w:i/>
+        </w:rPr>
+        <w:t xml:space="preserve">. </w:t>
+      </w:r>
+      <w:proofErr w:type="spellStart"/>
+      <w:r>
+        <w:rPr>
+          <w:i/>
+        </w:rPr>
+        <w:t>Registracija</w:t>
+      </w:r>
+      <w:proofErr w:type="spellEnd"/>
+      <w:r>
+        <w:rPr>
+          <w:i/>
+        </w:rPr>
+        <w:t xml:space="preserve"> se </w:t>
+      </w:r>
+      <w:proofErr w:type="spellStart"/>
+      <w:r>
+        <w:rPr>
+          <w:i/>
+        </w:rPr>
+        <w:t>vrši</w:t>
+      </w:r>
+      <w:proofErr w:type="spellEnd"/>
+      <w:r>
+        <w:rPr>
+          <w:i/>
+        </w:rPr>
+        <w:t xml:space="preserve"> </w:t>
+      </w:r>
+      <w:proofErr w:type="spellStart"/>
+      <w:r>
+        <w:rPr>
+          <w:i/>
+        </w:rPr>
+        <w:t>unošenjem</w:t>
+      </w:r>
+      <w:proofErr w:type="spellEnd"/>
+      <w:r>
+        <w:rPr>
+          <w:i/>
+        </w:rPr>
+        <w:t xml:space="preserve"> </w:t>
+      </w:r>
+      <w:proofErr w:type="spellStart"/>
+      <w:r>
+        <w:rPr>
+          <w:i/>
+        </w:rPr>
+        <w:t>privatnih</w:t>
+      </w:r>
+      <w:proofErr w:type="spellEnd"/>
+      <w:r>
+        <w:rPr>
+          <w:i/>
+        </w:rPr>
+        <w:t xml:space="preserve"> </w:t>
+      </w:r>
+      <w:proofErr w:type="spellStart"/>
+      <w:r>
+        <w:rPr>
+          <w:i/>
+        </w:rPr>
+        <w:t>podataka</w:t>
+      </w:r>
+      <w:proofErr w:type="spellEnd"/>
+      <w:r>
+        <w:rPr>
+          <w:i/>
+        </w:rPr>
+        <w:t xml:space="preserve">, </w:t>
+      </w:r>
+      <w:proofErr w:type="spellStart"/>
+      <w:r>
+        <w:rPr>
+          <w:i/>
+        </w:rPr>
+        <w:t>kao</w:t>
+      </w:r>
+      <w:proofErr w:type="spellEnd"/>
+      <w:r>
+        <w:rPr>
+          <w:i/>
+        </w:rPr>
+        <w:t xml:space="preserve"> i </w:t>
+      </w:r>
+      <w:proofErr w:type="gramStart"/>
+      <w:r>
+        <w:rPr>
+          <w:i/>
+        </w:rPr>
+        <w:t>,,nickname</w:t>
+      </w:r>
+      <w:proofErr w:type="gramEnd"/>
+      <w:r>
+        <w:rPr>
+          <w:i/>
+        </w:rPr>
+        <w:t xml:space="preserve">”-a i </w:t>
+      </w:r>
+      <w:proofErr w:type="spellStart"/>
+      <w:r>
+        <w:rPr>
+          <w:i/>
+        </w:rPr>
+        <w:t>lozinke</w:t>
+      </w:r>
+      <w:proofErr w:type="spellEnd"/>
+      <w:r>
+        <w:rPr>
+          <w:i/>
+        </w:rPr>
+        <w:t xml:space="preserve"> </w:t>
+      </w:r>
+      <w:proofErr w:type="spellStart"/>
+      <w:r>
+        <w:rPr>
+          <w:i/>
+        </w:rPr>
+        <w:t>naloga</w:t>
+      </w:r>
+      <w:proofErr w:type="spellEnd"/>
+      <w:r>
+        <w:rPr>
+          <w:i/>
+        </w:rPr>
+        <w:t xml:space="preserve">. </w:t>
+      </w:r>
+      <w:proofErr w:type="spellStart"/>
+      <w:r>
+        <w:rPr>
+          <w:i/>
+        </w:rPr>
+        <w:t>Ovi</w:t>
+      </w:r>
+      <w:proofErr w:type="spellEnd"/>
+      <w:r>
+        <w:rPr>
+          <w:i/>
+        </w:rPr>
+        <w:t xml:space="preserve"> </w:t>
+      </w:r>
+      <w:proofErr w:type="spellStart"/>
+      <w:r>
+        <w:rPr>
+          <w:i/>
+        </w:rPr>
+        <w:t>podaci</w:t>
+      </w:r>
+      <w:proofErr w:type="spellEnd"/>
+      <w:r>
+        <w:rPr>
+          <w:i/>
+        </w:rPr>
+        <w:t xml:space="preserve"> </w:t>
+      </w:r>
+      <w:proofErr w:type="spellStart"/>
+      <w:proofErr w:type="gramStart"/>
+      <w:r>
+        <w:rPr>
+          <w:i/>
+        </w:rPr>
+        <w:t>će</w:t>
+      </w:r>
+      <w:proofErr w:type="spellEnd"/>
+      <w:proofErr w:type="gramEnd"/>
+      <w:r>
+        <w:rPr>
+          <w:i/>
+        </w:rPr>
+        <w:t xml:space="preserve"> </w:t>
+      </w:r>
+      <w:proofErr w:type="spellStart"/>
+      <w:r>
+        <w:rPr>
+          <w:i/>
+        </w:rPr>
+        <w:t>biti</w:t>
+      </w:r>
+      <w:proofErr w:type="spellEnd"/>
+      <w:r>
+        <w:rPr>
+          <w:i/>
+        </w:rPr>
+        <w:t xml:space="preserve"> </w:t>
+      </w:r>
+      <w:proofErr w:type="spellStart"/>
+      <w:r>
+        <w:rPr>
+          <w:i/>
+        </w:rPr>
+        <w:t>uneti</w:t>
+      </w:r>
+      <w:proofErr w:type="spellEnd"/>
+      <w:r>
+        <w:rPr>
+          <w:i/>
+        </w:rPr>
+        <w:t xml:space="preserve"> u </w:t>
+      </w:r>
+      <w:proofErr w:type="spellStart"/>
+      <w:r>
+        <w:rPr>
+          <w:i/>
+        </w:rPr>
+        <w:t>bazu</w:t>
+      </w:r>
+      <w:proofErr w:type="spellEnd"/>
+      <w:r>
+        <w:rPr>
+          <w:i/>
+        </w:rPr>
+        <w:t xml:space="preserve"> </w:t>
+      </w:r>
+      <w:proofErr w:type="spellStart"/>
+      <w:r>
+        <w:rPr>
+          <w:i/>
+        </w:rPr>
+        <w:t>sistema</w:t>
+      </w:r>
+      <w:proofErr w:type="spellEnd"/>
+      <w:r>
+        <w:rPr>
+          <w:i/>
+        </w:rPr>
+        <w:t xml:space="preserve"> da bi se </w:t>
+      </w:r>
+      <w:proofErr w:type="spellStart"/>
+      <w:r>
+        <w:rPr>
+          <w:i/>
+        </w:rPr>
+        <w:t>mogli</w:t>
+      </w:r>
+      <w:proofErr w:type="spellEnd"/>
+      <w:r>
+        <w:rPr>
+          <w:i/>
+        </w:rPr>
+        <w:t xml:space="preserve"> </w:t>
+      </w:r>
+      <w:proofErr w:type="spellStart"/>
+      <w:r>
+        <w:rPr>
+          <w:i/>
+        </w:rPr>
+        <w:t>koristiti</w:t>
+      </w:r>
+      <w:proofErr w:type="spellEnd"/>
+      <w:r>
+        <w:rPr>
+          <w:i/>
+        </w:rPr>
+        <w:t xml:space="preserve"> </w:t>
+      </w:r>
+      <w:proofErr w:type="spellStart"/>
+      <w:r>
+        <w:rPr>
+          <w:i/>
+        </w:rPr>
+        <w:t>pri</w:t>
+      </w:r>
+      <w:proofErr w:type="spellEnd"/>
+      <w:r>
+        <w:rPr>
+          <w:i/>
+        </w:rPr>
+        <w:t xml:space="preserve"> </w:t>
+      </w:r>
+      <w:proofErr w:type="spellStart"/>
+      <w:r>
+        <w:rPr>
+          <w:i/>
+        </w:rPr>
+        <w:t>autorizaciji</w:t>
+      </w:r>
+      <w:proofErr w:type="spellEnd"/>
+      <w:r>
+        <w:rPr>
+          <w:i/>
+        </w:rPr>
+        <w:t xml:space="preserve"> korisnika.</w:t>
+      </w:r>
+      <w:r>
+        <w:rPr>
           <w:vertAlign w:val="superscript"/>
         </w:rPr>
         <w:t>1)</w:t>
@@ -1657,14 +2748,24 @@
         </w:numPr>
         <w:jc w:val="both"/>
       </w:pPr>
-      <w:bookmarkStart w:id="7" w:name="_Toc477456190"/>
-      <w:r>
-        <w:t xml:space="preserve"> </w:t>
-      </w:r>
-      <w:r>
-        <w:t>Tok događaja</w:t>
-      </w:r>
-      <w:bookmarkEnd w:id="7"/>
+      <w:bookmarkStart w:id="8" w:name="_Toc477456190"/>
+      <w:r>
+        <w:t xml:space="preserve"> </w:t>
+      </w:r>
+      <w:proofErr w:type="spellStart"/>
+      <w:r>
+        <w:t>Tok</w:t>
+      </w:r>
+      <w:proofErr w:type="spellEnd"/>
+      <w:r>
+        <w:t xml:space="preserve"> </w:t>
+      </w:r>
+      <w:proofErr w:type="spellStart"/>
+      <w:r>
+        <w:t>događaja</w:t>
+      </w:r>
+      <w:bookmarkEnd w:id="8"/>
+      <w:proofErr w:type="spellEnd"/>
     </w:p>
     <w:p>
       <w:pPr>
@@ -1675,32 +2776,53 @@
         </w:numPr>
         <w:jc w:val="both"/>
       </w:pPr>
-      <w:r>
-        <w:t>Uspeš</w:t>
-      </w:r>
-      <w:r>
-        <w:t>an</w:t>
-      </w:r>
-      <w:r>
-        <w:t xml:space="preserve"> </w:t>
-      </w:r>
-      <w:r>
-        <w:t xml:space="preserve">unos novog tima </w:t>
-      </w:r>
-      <w:r>
-        <w:t>(primarni</w:t>
-      </w:r>
-      <w:r>
-        <w:t xml:space="preserve"> </w:t>
-      </w:r>
+      <w:proofErr w:type="spellStart"/>
+      <w:r>
+        <w:t>Uspešna</w:t>
+      </w:r>
+      <w:proofErr w:type="spellEnd"/>
+      <w:r>
+        <w:t xml:space="preserve"> </w:t>
+      </w:r>
+      <w:proofErr w:type="spellStart"/>
+      <w:r>
+        <w:t>registracija</w:t>
+      </w:r>
+      <w:proofErr w:type="spellEnd"/>
+      <w:r>
+        <w:t xml:space="preserve"> </w:t>
+      </w:r>
+      <w:proofErr w:type="spellStart"/>
+      <w:r>
+        <w:t>korisnika</w:t>
+      </w:r>
+      <w:proofErr w:type="spellEnd"/>
+      <w:r>
+        <w:t xml:space="preserve"> (</w:t>
+      </w:r>
+      <w:proofErr w:type="spellStart"/>
+      <w:r>
+        <w:t>primarni</w:t>
+      </w:r>
+      <w:proofErr w:type="spellEnd"/>
+      <w:r>
+        <w:t xml:space="preserve"> </w:t>
+      </w:r>
+      <w:proofErr w:type="spellStart"/>
       <w:r>
         <w:t>tok</w:t>
       </w:r>
-      <w:r>
-        <w:t xml:space="preserve"> </w:t>
-      </w:r>
-      <w:r>
-        <w:t>događaja)</w:t>
+      <w:proofErr w:type="spellEnd"/>
+      <w:r>
+        <w:t xml:space="preserve"> </w:t>
+      </w:r>
+      <w:proofErr w:type="spellStart"/>
+      <w:r>
+        <w:t>događaja</w:t>
+      </w:r>
+      <w:proofErr w:type="spellEnd"/>
+      <w:r>
+        <w:t>)</w:t>
       </w:r>
       <w:r>
         <w:t>:</w:t>
@@ -1716,7 +2838,105 @@
         <w:jc w:val="both"/>
       </w:pPr>
       <w:r>
-        <w:t>Na početnoj stranici prijavljenog administrator izabrati opicju iz menija “Unos nove ekipe”</w:t>
+        <w:t xml:space="preserve">Na </w:t>
+      </w:r>
+      <w:proofErr w:type="spellStart"/>
+      <w:r>
+        <w:t>početnoj</w:t>
+      </w:r>
+      <w:proofErr w:type="spellEnd"/>
+      <w:r>
+        <w:t xml:space="preserve"> </w:t>
+      </w:r>
+      <w:proofErr w:type="spellStart"/>
+      <w:r>
+        <w:t>stranici</w:t>
+      </w:r>
+      <w:proofErr w:type="spellEnd"/>
+      <w:r>
+        <w:t xml:space="preserve"> aplikacije</w:t>
+      </w:r>
+      <w:r>
+        <w:rPr>
+          <w:vertAlign w:val="superscript"/>
+        </w:rPr>
+        <w:t>2)</w:t>
+      </w:r>
+      <w:r>
+        <w:rPr>
+          <w:vertAlign w:val="superscript"/>
+        </w:rPr>
+        <w:t xml:space="preserve"> </w:t>
+      </w:r>
+      <w:proofErr w:type="spellStart"/>
+      <w:r>
+        <w:t>bira</w:t>
+      </w:r>
+      <w:proofErr w:type="spellEnd"/>
+      <w:r>
+        <w:t xml:space="preserve"> se </w:t>
+      </w:r>
+      <w:proofErr w:type="spellStart"/>
+      <w:r>
+        <w:t>opcija</w:t>
+      </w:r>
+      <w:proofErr w:type="spellEnd"/>
+      <w:r>
+        <w:t xml:space="preserve"> </w:t>
+      </w:r>
+      <w:proofErr w:type="spellStart"/>
+      <w:r>
+        <w:t>za</w:t>
+      </w:r>
+      <w:proofErr w:type="spellEnd"/>
+      <w:r>
+        <w:t xml:space="preserve"> </w:t>
+      </w:r>
+      <w:proofErr w:type="spellStart"/>
+      <w:r>
+        <w:t>prijavljivanje</w:t>
+      </w:r>
+      <w:proofErr w:type="spellEnd"/>
+      <w:r>
+        <w:t xml:space="preserve">  u</w:t>
+      </w:r>
+      <w:r>
+        <w:t xml:space="preserve"> </w:t>
+      </w:r>
+      <w:proofErr w:type="spellStart"/>
+      <w:r>
+        <w:t>gornjem</w:t>
+      </w:r>
+      <w:proofErr w:type="spellEnd"/>
+      <w:r>
+        <w:t xml:space="preserve"> </w:t>
+      </w:r>
+      <w:proofErr w:type="spellStart"/>
+      <w:r>
+        <w:t>desnom</w:t>
+      </w:r>
+      <w:proofErr w:type="spellEnd"/>
+      <w:r>
+        <w:t xml:space="preserve"> </w:t>
+      </w:r>
+      <w:proofErr w:type="spellStart"/>
+      <w:r>
+        <w:t>uglu</w:t>
+      </w:r>
+      <w:proofErr w:type="spellEnd"/>
+      <w:r>
+        <w:t xml:space="preserve"> </w:t>
+      </w:r>
+      <w:r>
+        <w:t>(“</w:t>
+      </w:r>
+      <w:proofErr w:type="spellStart"/>
+      <w:r>
+        <w:t>Prijavite</w:t>
+      </w:r>
+      <w:proofErr w:type="spellEnd"/>
+      <w:r>
+        <w:t xml:space="preserve"> se”)</w:t>
       </w:r>
     </w:p>
     <w:p>
@@ -1729,37 +2949,84 @@
         <w:jc w:val="both"/>
       </w:pPr>
       <w:r>
-        <w:t>Korisnik</w:t>
-      </w:r>
-      <w:r>
-        <w:t xml:space="preserve"> </w:t>
-      </w:r>
-      <w:r>
-        <w:t>popunjava</w:t>
-      </w:r>
-      <w:r>
-        <w:t xml:space="preserve"> </w:t>
-      </w:r>
-      <w:r>
-        <w:t>formu</w:t>
-      </w:r>
-      <w:r>
-        <w:t xml:space="preserve"> </w:t>
-      </w:r>
-      <w:r>
-        <w:t>sa informacijama</w:t>
+        <w:t xml:space="preserve">Na </w:t>
+      </w:r>
+      <w:proofErr w:type="spellStart"/>
+      <w:r>
+        <w:t>stranici</w:t>
+      </w:r>
+      <w:proofErr w:type="spellEnd"/>
+      <w:r>
+        <w:t xml:space="preserve"> </w:t>
+      </w:r>
+      <w:proofErr w:type="spellStart"/>
+      <w:r>
+        <w:t>za</w:t>
+      </w:r>
+      <w:proofErr w:type="spellEnd"/>
+      <w:r>
+        <w:t xml:space="preserve"> prijavljivanje</w:t>
       </w:r>
       <w:r>
         <w:rPr>
           <w:vertAlign w:val="superscript"/>
         </w:rPr>
-        <w:t xml:space="preserve"> </w:t>
-      </w:r>
-      <w:r>
-        <w:t xml:space="preserve">o </w:t>
-      </w:r>
-      <w:r>
-        <w:t>imenu nove ekipe</w:t>
+        <w:t>3)</w:t>
+      </w:r>
+      <w:r>
+        <w:rPr>
+          <w:vertAlign w:val="superscript"/>
+        </w:rPr>
+        <w:t xml:space="preserve"> </w:t>
+      </w:r>
+      <w:proofErr w:type="spellStart"/>
+      <w:r>
+        <w:t>bira</w:t>
+      </w:r>
+      <w:proofErr w:type="spellEnd"/>
+      <w:r>
+        <w:t xml:space="preserve"> se </w:t>
+      </w:r>
+      <w:proofErr w:type="spellStart"/>
+      <w:r>
+        <w:t>op</w:t>
+      </w:r>
+      <w:r>
+        <w:t>c</w:t>
+      </w:r>
+      <w:r>
+        <w:t>ija</w:t>
+      </w:r>
+      <w:proofErr w:type="spellEnd"/>
+      <w:r>
+        <w:t xml:space="preserve"> </w:t>
+      </w:r>
+      <w:proofErr w:type="spellStart"/>
+      <w:r>
+        <w:t>za</w:t>
+      </w:r>
+      <w:proofErr w:type="spellEnd"/>
+      <w:r>
+        <w:t xml:space="preserve"> </w:t>
+      </w:r>
+      <w:proofErr w:type="spellStart"/>
+      <w:r>
+        <w:t>registraciju</w:t>
+      </w:r>
+      <w:proofErr w:type="spellEnd"/>
+      <w:r>
+        <w:t xml:space="preserve"> </w:t>
+      </w:r>
+      <w:r>
+        <w:t>(“</w:t>
+      </w:r>
+      <w:proofErr w:type="spellStart"/>
+      <w:r>
+        <w:t>Registrujte</w:t>
+      </w:r>
+      <w:proofErr w:type="spellEnd"/>
+      <w:r>
+        <w:t xml:space="preserve"> se”)</w:t>
       </w:r>
     </w:p>
     <w:p>
@@ -1771,39 +3038,115 @@
         </w:numPr>
         <w:jc w:val="both"/>
       </w:pPr>
-      <w:r>
-        <w:t>Klikom</w:t>
-      </w:r>
-      <w:r>
-        <w:t xml:space="preserve"> </w:t>
-      </w:r>
-      <w:r>
-        <w:t>na</w:t>
-      </w:r>
-      <w:r>
-        <w:t xml:space="preserve"> </w:t>
-      </w:r>
-      <w:r>
-        <w:t>dugme “</w:t>
-      </w:r>
-      <w:r>
-        <w:t>Dodaj novu ekipu</w:t>
-      </w:r>
-      <w:r>
-        <w:t>”, šalje se zahtev</w:t>
-      </w:r>
-      <w:r>
-        <w:t xml:space="preserve"> </w:t>
-      </w:r>
-      <w:r>
-        <w:t>za</w:t>
-      </w:r>
-      <w:r>
-        <w:t xml:space="preserve"> </w:t>
-      </w:r>
-      <w:r>
-        <w:t>dodavanjem nove ekipe</w:t>
-      </w:r>
+      <w:proofErr w:type="spellStart"/>
+      <w:r>
+        <w:lastRenderedPageBreak/>
+        <w:t>Korisnik</w:t>
+      </w:r>
+      <w:proofErr w:type="spellEnd"/>
+      <w:r>
+        <w:t xml:space="preserve"> </w:t>
+      </w:r>
+      <w:proofErr w:type="spellStart"/>
+      <w:r>
+        <w:t>popunjava</w:t>
+      </w:r>
+      <w:proofErr w:type="spellEnd"/>
+      <w:r>
+        <w:t xml:space="preserve"> </w:t>
+      </w:r>
+      <w:proofErr w:type="spellStart"/>
+      <w:r>
+        <w:t>formu</w:t>
+      </w:r>
+      <w:proofErr w:type="spellEnd"/>
+      <w:r>
+        <w:t xml:space="preserve"> </w:t>
+      </w:r>
+      <w:proofErr w:type="spellStart"/>
+      <w:r>
+        <w:t>sa</w:t>
+      </w:r>
+      <w:proofErr w:type="spellEnd"/>
+      <w:r>
+        <w:t xml:space="preserve"> informacijama</w:t>
+      </w:r>
+      <w:r>
+        <w:rPr>
+          <w:vertAlign w:val="superscript"/>
+        </w:rPr>
+        <w:t>4)</w:t>
+      </w:r>
+      <w:r>
+        <w:t xml:space="preserve"> o </w:t>
+      </w:r>
+      <w:proofErr w:type="spellStart"/>
+      <w:r>
+        <w:t>korisničkom</w:t>
+      </w:r>
+      <w:proofErr w:type="spellEnd"/>
+      <w:r>
+        <w:t xml:space="preserve"> </w:t>
+      </w:r>
+      <w:proofErr w:type="spellStart"/>
+      <w:r>
+        <w:t>imenu</w:t>
+      </w:r>
+      <w:proofErr w:type="spellEnd"/>
+      <w:r>
+        <w:t xml:space="preserve">, email </w:t>
+      </w:r>
+      <w:proofErr w:type="spellStart"/>
+      <w:r>
+        <w:t>adresi</w:t>
+      </w:r>
+      <w:proofErr w:type="spellEnd"/>
+      <w:r>
+        <w:t xml:space="preserve">, </w:t>
+      </w:r>
+      <w:proofErr w:type="spellStart"/>
+      <w:r>
+        <w:t>imenu</w:t>
+      </w:r>
+      <w:proofErr w:type="spellEnd"/>
+      <w:r>
+        <w:t xml:space="preserve">, </w:t>
+      </w:r>
+      <w:proofErr w:type="spellStart"/>
+      <w:r>
+        <w:t>prezimenu</w:t>
+      </w:r>
+      <w:proofErr w:type="spellEnd"/>
+      <w:r>
+        <w:t xml:space="preserve">, </w:t>
+      </w:r>
+      <w:proofErr w:type="spellStart"/>
+      <w:r>
+        <w:t>imenu</w:t>
+      </w:r>
+      <w:proofErr w:type="spellEnd"/>
+      <w:r>
+        <w:t xml:space="preserve"> </w:t>
+      </w:r>
+      <w:proofErr w:type="spellStart"/>
+      <w:r>
+        <w:t>tima</w:t>
+      </w:r>
+      <w:proofErr w:type="spellEnd"/>
+      <w:r>
+        <w:t xml:space="preserve"> </w:t>
+      </w:r>
+      <w:r>
+        <w:t>i</w:t>
+      </w:r>
+      <w:r>
+        <w:t xml:space="preserve"> </w:t>
+      </w:r>
+      <w:proofErr w:type="spellStart"/>
+      <w:r>
+        <w:t>lozinci</w:t>
+      </w:r>
+      <w:proofErr w:type="spellEnd"/>
     </w:p>
     <w:p>
       <w:pPr>
@@ -1813,32 +3156,135 @@
           <w:numId w:val="4"/>
         </w:numPr>
         <w:jc w:val="both"/>
+      </w:pPr>
+      <w:proofErr w:type="spellStart"/>
+      <w:r>
+        <w:t>Klikom</w:t>
+      </w:r>
+      <w:proofErr w:type="spellEnd"/>
+      <w:r>
+        <w:t xml:space="preserve"> </w:t>
+      </w:r>
+      <w:proofErr w:type="spellStart"/>
+      <w:r>
+        <w:t>na</w:t>
+      </w:r>
+      <w:proofErr w:type="spellEnd"/>
+      <w:r>
+        <w:t xml:space="preserve"> </w:t>
+      </w:r>
+      <w:proofErr w:type="spellStart"/>
+      <w:r>
+        <w:t>dugme</w:t>
+      </w:r>
+      <w:proofErr w:type="spellEnd"/>
+      <w:r>
+        <w:t xml:space="preserve"> “</w:t>
+      </w:r>
+      <w:proofErr w:type="spellStart"/>
+      <w:r>
+        <w:t>Registracija</w:t>
+      </w:r>
+      <w:proofErr w:type="spellEnd"/>
+      <w:r>
+        <w:t xml:space="preserve">”, </w:t>
+      </w:r>
+      <w:proofErr w:type="spellStart"/>
+      <w:r>
+        <w:t>šalje</w:t>
+      </w:r>
+      <w:proofErr w:type="spellEnd"/>
+      <w:r>
+        <w:t xml:space="preserve"> se </w:t>
+      </w:r>
+      <w:proofErr w:type="spellStart"/>
+      <w:r>
+        <w:t>zahtev</w:t>
+      </w:r>
+      <w:proofErr w:type="spellEnd"/>
+      <w:r>
+        <w:t xml:space="preserve"> </w:t>
+      </w:r>
+      <w:proofErr w:type="spellStart"/>
+      <w:r>
+        <w:t>za</w:t>
+      </w:r>
+      <w:proofErr w:type="spellEnd"/>
+      <w:r>
+        <w:t xml:space="preserve"> </w:t>
+      </w:r>
+      <w:proofErr w:type="spellStart"/>
+      <w:r>
+        <w:t>registracijom</w:t>
+      </w:r>
+      <w:proofErr w:type="spellEnd"/>
+      <w:r>
+        <w:t xml:space="preserve"> </w:t>
+      </w:r>
+      <w:proofErr w:type="spellStart"/>
+      <w:r>
+        <w:t>novog</w:t>
+      </w:r>
+      <w:proofErr w:type="spellEnd"/>
+      <w:r>
+        <w:t xml:space="preserve"> </w:t>
+      </w:r>
+      <w:proofErr w:type="spellStart"/>
+      <w:r>
+        <w:t>korisnika</w:t>
+      </w:r>
+      <w:proofErr w:type="spellEnd"/>
+    </w:p>
+    <w:p>
+      <w:pPr>
+        <w:pStyle w:val="ListParagraph"/>
+        <w:numPr>
+          <w:ilvl w:val="0"/>
+          <w:numId w:val="4"/>
+        </w:numPr>
+        <w:jc w:val="both"/>
         <w:rPr>
           <w:vertAlign w:val="superscript"/>
         </w:rPr>
       </w:pPr>
+      <w:proofErr w:type="spellStart"/>
       <w:r>
         <w:t>Povratak</w:t>
       </w:r>
-      <w:r>
-        <w:t xml:space="preserve"> </w:t>
-      </w:r>
+      <w:proofErr w:type="spellEnd"/>
+      <w:r>
+        <w:t xml:space="preserve"> </w:t>
+      </w:r>
+      <w:proofErr w:type="spellStart"/>
       <w:r>
         <w:t>na</w:t>
       </w:r>
-      <w:r>
-        <w:t xml:space="preserve"> </w:t>
-      </w:r>
-      <w:r>
-        <w:t>početnu stranicu prijavljenog administratora</w:t>
-      </w:r>
-    </w:p>
-    <w:p>
-      <w:pPr>
-        <w:pStyle w:val="ListParagraph"/>
-        <w:ind w:left="1800"/>
-        <w:jc w:val="both"/>
-      </w:pPr>
+      <w:proofErr w:type="spellEnd"/>
+      <w:r>
+        <w:t xml:space="preserve"> </w:t>
+      </w:r>
+      <w:proofErr w:type="spellStart"/>
+      <w:r>
+        <w:t>stranicu</w:t>
+      </w:r>
+      <w:proofErr w:type="spellEnd"/>
+      <w:r>
+        <w:t xml:space="preserve"> </w:t>
+      </w:r>
+      <w:proofErr w:type="spellStart"/>
+      <w:r>
+        <w:t>za</w:t>
+      </w:r>
+      <w:proofErr w:type="spellEnd"/>
+      <w:r>
+        <w:t xml:space="preserve"> prijavljivanje</w:t>
+      </w:r>
+      <w:r>
+        <w:rPr>
+          <w:vertAlign w:val="superscript"/>
+        </w:rPr>
+        <w:t>3)</w:t>
+      </w:r>
     </w:p>
     <w:p>
       <w:pPr>
@@ -1856,38 +3302,293 @@
         </w:numPr>
         <w:jc w:val="both"/>
       </w:pPr>
-      <w:r>
-        <w:t>Prazna polja</w:t>
-      </w:r>
-      <w:r>
-        <w:t xml:space="preserve"> (alternativni tok događaja)</w:t>
-      </w:r>
+      <w:proofErr w:type="spellStart"/>
+      <w:r>
+        <w:t>Koriničko</w:t>
+      </w:r>
+      <w:proofErr w:type="spellEnd"/>
+      <w:r>
+        <w:t xml:space="preserve"> </w:t>
+      </w:r>
+      <w:proofErr w:type="spellStart"/>
+      <w:r>
+        <w:t>ime</w:t>
+      </w:r>
+      <w:proofErr w:type="spellEnd"/>
+      <w:r>
+        <w:t xml:space="preserve"> </w:t>
+      </w:r>
+      <w:proofErr w:type="spellStart"/>
+      <w:r>
+        <w:t>već</w:t>
+      </w:r>
+      <w:proofErr w:type="spellEnd"/>
+      <w:r>
+        <w:t xml:space="preserve"> </w:t>
+      </w:r>
+      <w:proofErr w:type="spellStart"/>
+      <w:r>
+        <w:t>iskorišćeno</w:t>
+      </w:r>
+      <w:proofErr w:type="spellEnd"/>
+      <w:r>
+        <w:t>(</w:t>
+      </w:r>
+      <w:proofErr w:type="spellStart"/>
+      <w:r>
+        <w:t>alternativni</w:t>
+      </w:r>
+      <w:proofErr w:type="spellEnd"/>
+      <w:r>
+        <w:t xml:space="preserve"> </w:t>
+      </w:r>
+      <w:proofErr w:type="spellStart"/>
+      <w:r>
+        <w:t>tok</w:t>
+      </w:r>
+      <w:proofErr w:type="spellEnd"/>
+      <w:r>
+        <w:t xml:space="preserve"> </w:t>
+      </w:r>
+      <w:proofErr w:type="spellStart"/>
+      <w:r>
+        <w:t>događaja</w:t>
+      </w:r>
+      <w:proofErr w:type="spellEnd"/>
+      <w:r>
+        <w:t>)</w:t>
+      </w:r>
+    </w:p>
+    <w:p>
+      <w:pPr>
+        <w:pStyle w:val="ListParagraph"/>
+        <w:numPr>
+          <w:ilvl w:val="2"/>
+          <w:numId w:val="8"/>
+        </w:numPr>
+        <w:jc w:val="both"/>
+      </w:pPr>
+      <w:proofErr w:type="spellStart"/>
+      <w:r>
+        <w:t>Korisniku</w:t>
+      </w:r>
+      <w:proofErr w:type="spellEnd"/>
+      <w:r>
+        <w:t xml:space="preserve"> se </w:t>
+      </w:r>
+      <w:proofErr w:type="spellStart"/>
+      <w:r>
+        <w:t>šalje</w:t>
+      </w:r>
+      <w:proofErr w:type="spellEnd"/>
+      <w:r>
+        <w:t xml:space="preserve"> </w:t>
+      </w:r>
+      <w:proofErr w:type="spellStart"/>
+      <w:r>
+        <w:t>informacija</w:t>
+      </w:r>
+      <w:proofErr w:type="spellEnd"/>
+      <w:r>
+        <w:t xml:space="preserve"> da je </w:t>
+      </w:r>
+      <w:proofErr w:type="spellStart"/>
+      <w:r>
+        <w:t>uneto</w:t>
+      </w:r>
+      <w:proofErr w:type="spellEnd"/>
+      <w:r>
+        <w:t xml:space="preserve"> </w:t>
+      </w:r>
+      <w:proofErr w:type="spellStart"/>
+      <w:r>
+        <w:t>korisničko</w:t>
+      </w:r>
+      <w:proofErr w:type="spellEnd"/>
+      <w:r>
+        <w:t xml:space="preserve"> </w:t>
+      </w:r>
+      <w:proofErr w:type="spellStart"/>
+      <w:r>
+        <w:t>ime</w:t>
+      </w:r>
+      <w:proofErr w:type="spellEnd"/>
+      <w:r>
+        <w:t xml:space="preserve"> </w:t>
+      </w:r>
+      <w:proofErr w:type="spellStart"/>
+      <w:r>
+        <w:t>već</w:t>
+      </w:r>
+      <w:proofErr w:type="spellEnd"/>
+      <w:r>
+        <w:t xml:space="preserve"> </w:t>
+      </w:r>
+      <w:proofErr w:type="spellStart"/>
+      <w:r>
+        <w:t>zauzeto</w:t>
+      </w:r>
+      <w:proofErr w:type="spellEnd"/>
+      <w:r>
+        <w:t xml:space="preserve"> u </w:t>
+      </w:r>
+      <w:proofErr w:type="spellStart"/>
+      <w:r>
+        <w:t>evidenciji</w:t>
+      </w:r>
+      <w:proofErr w:type="spellEnd"/>
+      <w:r>
+        <w:rPr>
+          <w:lang w:val="sr-Cyrl-RS"/>
+        </w:rPr>
+        <w:t xml:space="preserve"> („</w:t>
+      </w:r>
+      <w:r>
+        <w:rPr>
+          <w:lang w:val="sr-Cyrl-RS"/>
+        </w:rPr>
+        <w:t>Vec postoji</w:t>
+      </w:r>
+      <w:proofErr w:type="gramStart"/>
+      <w:r>
+        <w:rPr>
+          <w:lang w:val="sr-Cyrl-RS"/>
+        </w:rPr>
+        <w:t>!</w:t>
+      </w:r>
+      <w:r>
+        <w:rPr>
+          <w:lang w:val="sr-Cyrl-RS"/>
+        </w:rPr>
+        <w:t>“</w:t>
+      </w:r>
+      <w:proofErr w:type="gramEnd"/>
+      <w:r>
+        <w:rPr>
+          <w:lang w:val="sr-Cyrl-RS"/>
+        </w:rPr>
+        <w:t>)</w:t>
+      </w:r>
+    </w:p>
+    <w:p>
+      <w:pPr>
+        <w:pStyle w:val="ListParagraph"/>
+        <w:numPr>
+          <w:ilvl w:val="2"/>
+          <w:numId w:val="8"/>
+        </w:numPr>
+        <w:jc w:val="both"/>
+      </w:pPr>
+      <w:proofErr w:type="spellStart"/>
+      <w:r>
+        <w:t>Povratak</w:t>
+      </w:r>
+      <w:proofErr w:type="spellEnd"/>
+      <w:r>
+        <w:t xml:space="preserve"> </w:t>
+      </w:r>
+      <w:proofErr w:type="spellStart"/>
+      <w:r>
+        <w:t>na</w:t>
+      </w:r>
+      <w:proofErr w:type="spellEnd"/>
+      <w:r>
+        <w:t xml:space="preserve"> </w:t>
+      </w:r>
+      <w:proofErr w:type="spellStart"/>
+      <w:r>
+        <w:t>formu</w:t>
+      </w:r>
+      <w:proofErr w:type="spellEnd"/>
+      <w:r>
+        <w:t xml:space="preserve"> </w:t>
+      </w:r>
+      <w:proofErr w:type="spellStart"/>
+      <w:r>
+        <w:t>sa</w:t>
+      </w:r>
+      <w:proofErr w:type="spellEnd"/>
+      <w:r>
+        <w:t xml:space="preserve"> informacijama</w:t>
+      </w:r>
+      <w:r>
+        <w:rPr>
+          <w:vertAlign w:val="superscript"/>
+        </w:rPr>
+        <w:t>4</w:t>
+      </w:r>
+      <w:r>
+        <w:rPr>
+          <w:vertAlign w:val="superscript"/>
+        </w:rPr>
+        <w:t>)</w:t>
+      </w:r>
+    </w:p>
+    <w:p>
+      <w:pPr>
+        <w:pStyle w:val="ListParagraph"/>
+        <w:ind w:left="1800"/>
+        <w:jc w:val="both"/>
+      </w:pPr>
     </w:p>
     <w:p>
       <w:pPr>
         <w:pStyle w:val="ListParagraph"/>
         <w:numPr>
           <w:ilvl w:val="0"/>
-          <w:numId w:val="8"/>
+          <w:numId w:val="2"/>
         </w:numPr>
         <w:jc w:val="both"/>
-        <w:rPr>
-          <w:vanish/>
-        </w:rPr>
-      </w:pPr>
-    </w:p>
-    <w:p>
-      <w:pPr>
-        <w:pStyle w:val="ListParagraph"/>
-        <w:numPr>
-          <w:ilvl w:val="0"/>
-          <w:numId w:val="8"/>
-        </w:numPr>
-        <w:jc w:val="both"/>
-        <w:rPr>
-          <w:vanish/>
-        </w:rPr>
-      </w:pPr>
+      </w:pPr>
+      <w:proofErr w:type="spellStart"/>
+      <w:r>
+        <w:t>Nepravil</w:t>
+      </w:r>
+      <w:r>
+        <w:t>an</w:t>
+      </w:r>
+      <w:proofErr w:type="spellEnd"/>
+      <w:r>
+        <w:t xml:space="preserve"> format</w:t>
+      </w:r>
+      <w:r>
+        <w:t xml:space="preserve"> email </w:t>
+      </w:r>
+      <w:proofErr w:type="spellStart"/>
+      <w:r>
+        <w:t>adres</w:t>
+      </w:r>
+      <w:r>
+        <w:t>e</w:t>
+      </w:r>
+      <w:proofErr w:type="spellEnd"/>
+      <w:r>
+        <w:t xml:space="preserve"> (</w:t>
+      </w:r>
+      <w:proofErr w:type="spellStart"/>
+      <w:r>
+        <w:t>alternativni</w:t>
+      </w:r>
+      <w:proofErr w:type="spellEnd"/>
+      <w:r>
+        <w:t xml:space="preserve"> </w:t>
+      </w:r>
+      <w:proofErr w:type="spellStart"/>
+      <w:r>
+        <w:t>tok</w:t>
+      </w:r>
+      <w:proofErr w:type="spellEnd"/>
+      <w:r>
+        <w:t xml:space="preserve"> </w:t>
+      </w:r>
+      <w:proofErr w:type="spellStart"/>
+      <w:r>
+        <w:t>događaja</w:t>
+      </w:r>
+      <w:proofErr w:type="spellEnd"/>
+      <w:r>
+        <w:t>)</w:t>
+      </w:r>
     </w:p>
     <w:p>
       <w:pPr>
@@ -1911,11 +3612,86 @@
         </w:numPr>
         <w:jc w:val="both"/>
       </w:pPr>
-      <w:r>
-        <w:t>Korisniku se šalje informacija da s</w:t>
-      </w:r>
-      <w:r>
-        <w:t>u određena polja ostala prazna i da treba da ih popuni</w:t>
+      <w:proofErr w:type="spellStart"/>
+      <w:r>
+        <w:t>Korisniku</w:t>
+      </w:r>
+      <w:proofErr w:type="spellEnd"/>
+      <w:r>
+        <w:t xml:space="preserve"> se </w:t>
+      </w:r>
+      <w:proofErr w:type="spellStart"/>
+      <w:r>
+        <w:t>šalje</w:t>
+      </w:r>
+      <w:proofErr w:type="spellEnd"/>
+      <w:r>
+        <w:t xml:space="preserve"> </w:t>
+      </w:r>
+      <w:proofErr w:type="spellStart"/>
+      <w:r>
+        <w:t>informacija</w:t>
+      </w:r>
+      <w:proofErr w:type="spellEnd"/>
+      <w:r>
+        <w:t xml:space="preserve"> da je </w:t>
+      </w:r>
+      <w:proofErr w:type="spellStart"/>
+      <w:r>
+        <w:t>uneta</w:t>
+      </w:r>
+      <w:proofErr w:type="spellEnd"/>
+      <w:r>
+        <w:t xml:space="preserve"> email </w:t>
+      </w:r>
+      <w:proofErr w:type="spellStart"/>
+      <w:r>
+        <w:t>adresa</w:t>
+      </w:r>
+      <w:proofErr w:type="spellEnd"/>
+      <w:r>
+        <w:t xml:space="preserve"> </w:t>
+      </w:r>
+      <w:proofErr w:type="spellStart"/>
+      <w:r>
+        <w:t>nevalidna</w:t>
+      </w:r>
+      <w:proofErr w:type="spellEnd"/>
+      <w:r>
+        <w:rPr>
+          <w:lang w:val="sr-Cyrl-RS"/>
+        </w:rPr>
+        <w:t xml:space="preserve"> („</w:t>
+      </w:r>
+      <w:r>
+        <w:t xml:space="preserve">Email </w:t>
+      </w:r>
+      <w:proofErr w:type="spellStart"/>
+      <w:r>
+        <w:t>nije</w:t>
+      </w:r>
+      <w:proofErr w:type="spellEnd"/>
+      <w:r>
+        <w:t xml:space="preserve"> u </w:t>
+      </w:r>
+      <w:proofErr w:type="spellStart"/>
+      <w:r>
+        <w:t>odgovarajucem</w:t>
+      </w:r>
+      <w:proofErr w:type="spellEnd"/>
+      <w:r>
+        <w:t xml:space="preserve"> </w:t>
+      </w:r>
+      <w:proofErr w:type="spellStart"/>
+      <w:r>
+        <w:t>formatu</w:t>
+      </w:r>
+      <w:proofErr w:type="spellEnd"/>
+      <w:r>
+        <w:rPr>
+          <w:lang w:val="sr-Cyrl-RS"/>
+        </w:rPr>
+        <w:t>“)</w:t>
       </w:r>
     </w:p>
     <w:p>
@@ -1927,8 +3703,727 @@
         </w:numPr>
         <w:jc w:val="both"/>
       </w:pPr>
-      <w:r>
-        <w:t>Povratak na formu sa informacijama</w:t>
+      <w:proofErr w:type="spellStart"/>
+      <w:r>
+        <w:t>Povratak</w:t>
+      </w:r>
+      <w:proofErr w:type="spellEnd"/>
+      <w:r>
+        <w:t xml:space="preserve"> </w:t>
+      </w:r>
+      <w:proofErr w:type="spellStart"/>
+      <w:r>
+        <w:t>na</w:t>
+      </w:r>
+      <w:proofErr w:type="spellEnd"/>
+      <w:r>
+        <w:t xml:space="preserve"> </w:t>
+      </w:r>
+      <w:proofErr w:type="spellStart"/>
+      <w:r>
+        <w:t>formu</w:t>
+      </w:r>
+      <w:proofErr w:type="spellEnd"/>
+      <w:r>
+        <w:t xml:space="preserve"> </w:t>
+      </w:r>
+      <w:proofErr w:type="spellStart"/>
+      <w:r>
+        <w:t>sa</w:t>
+      </w:r>
+      <w:proofErr w:type="spellEnd"/>
+      <w:r>
+        <w:t xml:space="preserve"> informacijama</w:t>
+      </w:r>
+      <w:r>
+        <w:rPr>
+          <w:vertAlign w:val="superscript"/>
+        </w:rPr>
+        <w:t>4</w:t>
+      </w:r>
+      <w:r>
+        <w:rPr>
+          <w:vertAlign w:val="superscript"/>
+        </w:rPr>
+        <w:t>)</w:t>
+      </w:r>
+    </w:p>
+    <w:p>
+      <w:pPr>
+        <w:pStyle w:val="ListParagraph"/>
+        <w:ind w:left="1800"/>
+        <w:jc w:val="both"/>
+      </w:pPr>
+    </w:p>
+    <w:p>
+      <w:pPr>
+        <w:pStyle w:val="ListParagraph"/>
+        <w:numPr>
+          <w:ilvl w:val="0"/>
+          <w:numId w:val="2"/>
+        </w:numPr>
+        <w:jc w:val="both"/>
+      </w:pPr>
+      <w:proofErr w:type="spellStart"/>
+      <w:r>
+        <w:t>Nepravilna</w:t>
+      </w:r>
+      <w:proofErr w:type="spellEnd"/>
+      <w:r>
+        <w:t xml:space="preserve"> </w:t>
+      </w:r>
+      <w:r>
+        <w:rPr>
+          <w:lang w:val="sr-Latn-RS"/>
+        </w:rPr>
+        <w:t xml:space="preserve">potvrda </w:t>
+      </w:r>
+      <w:proofErr w:type="spellStart"/>
+      <w:r>
+        <w:t>lozinke</w:t>
+      </w:r>
+      <w:proofErr w:type="spellEnd"/>
+      <w:r>
+        <w:t xml:space="preserve"> (</w:t>
+      </w:r>
+      <w:proofErr w:type="spellStart"/>
+      <w:r>
+        <w:t>alternativni</w:t>
+      </w:r>
+      <w:proofErr w:type="spellEnd"/>
+      <w:r>
+        <w:t xml:space="preserve"> </w:t>
+      </w:r>
+      <w:proofErr w:type="spellStart"/>
+      <w:r>
+        <w:t>tok</w:t>
+      </w:r>
+      <w:proofErr w:type="spellEnd"/>
+      <w:r>
+        <w:t xml:space="preserve"> </w:t>
+      </w:r>
+      <w:proofErr w:type="spellStart"/>
+      <w:r>
+        <w:t>događaja</w:t>
+      </w:r>
+      <w:proofErr w:type="spellEnd"/>
+      <w:r>
+        <w:t>)</w:t>
+      </w:r>
+    </w:p>
+    <w:p>
+      <w:pPr>
+        <w:pStyle w:val="ListParagraph"/>
+        <w:numPr>
+          <w:ilvl w:val="1"/>
+          <w:numId w:val="8"/>
+        </w:numPr>
+        <w:jc w:val="both"/>
+        <w:rPr>
+          <w:vanish/>
+        </w:rPr>
+      </w:pPr>
+    </w:p>
+    <w:p>
+      <w:pPr>
+        <w:pStyle w:val="ListParagraph"/>
+        <w:numPr>
+          <w:ilvl w:val="2"/>
+          <w:numId w:val="8"/>
+        </w:numPr>
+        <w:jc w:val="both"/>
+      </w:pPr>
+      <w:proofErr w:type="spellStart"/>
+      <w:r>
+        <w:t>Korisniku</w:t>
+      </w:r>
+      <w:proofErr w:type="spellEnd"/>
+      <w:r>
+        <w:t xml:space="preserve"> se </w:t>
+      </w:r>
+      <w:proofErr w:type="spellStart"/>
+      <w:r>
+        <w:t>šalje</w:t>
+      </w:r>
+      <w:proofErr w:type="spellEnd"/>
+      <w:r>
+        <w:t xml:space="preserve"> </w:t>
+      </w:r>
+      <w:proofErr w:type="spellStart"/>
+      <w:r>
+        <w:t>informacija</w:t>
+      </w:r>
+      <w:proofErr w:type="spellEnd"/>
+      <w:r>
+        <w:t xml:space="preserve"> da </w:t>
+      </w:r>
+      <w:proofErr w:type="spellStart"/>
+      <w:r>
+        <w:t>uneta</w:t>
+      </w:r>
+      <w:proofErr w:type="spellEnd"/>
+      <w:r>
+        <w:t xml:space="preserve"> </w:t>
+      </w:r>
+      <w:proofErr w:type="spellStart"/>
+      <w:r>
+        <w:t>lozinka</w:t>
+      </w:r>
+      <w:proofErr w:type="spellEnd"/>
+      <w:r>
+        <w:t xml:space="preserve"> I </w:t>
+      </w:r>
+      <w:proofErr w:type="spellStart"/>
+      <w:r>
+        <w:t>potvrda</w:t>
+      </w:r>
+      <w:proofErr w:type="spellEnd"/>
+      <w:r>
+        <w:t xml:space="preserve"> </w:t>
+      </w:r>
+      <w:proofErr w:type="spellStart"/>
+      <w:r>
+        <w:t>lozinke</w:t>
+      </w:r>
+      <w:proofErr w:type="spellEnd"/>
+      <w:r>
+        <w:t xml:space="preserve"> </w:t>
+      </w:r>
+      <w:proofErr w:type="spellStart"/>
+      <w:r>
+        <w:t>nisu</w:t>
+      </w:r>
+      <w:proofErr w:type="spellEnd"/>
+      <w:r>
+        <w:t xml:space="preserve"> </w:t>
+      </w:r>
+      <w:proofErr w:type="spellStart"/>
+      <w:r>
+        <w:t>iste</w:t>
+      </w:r>
+      <w:proofErr w:type="spellEnd"/>
+      <w:r>
+        <w:t xml:space="preserve"> (“</w:t>
+      </w:r>
+      <w:proofErr w:type="spellStart"/>
+      <w:r>
+        <w:t>Potvrda</w:t>
+      </w:r>
+      <w:proofErr w:type="spellEnd"/>
+      <w:r>
+        <w:t xml:space="preserve"> </w:t>
+      </w:r>
+      <w:proofErr w:type="spellStart"/>
+      <w:r>
+        <w:t>lozinke</w:t>
+      </w:r>
+      <w:proofErr w:type="spellEnd"/>
+      <w:r>
+        <w:t xml:space="preserve"> </w:t>
+      </w:r>
+      <w:proofErr w:type="spellStart"/>
+      <w:r>
+        <w:t>nije</w:t>
+      </w:r>
+      <w:proofErr w:type="spellEnd"/>
+      <w:r>
+        <w:t xml:space="preserve"> </w:t>
+      </w:r>
+      <w:proofErr w:type="spellStart"/>
+      <w:r>
+        <w:t>identicna</w:t>
+      </w:r>
+      <w:proofErr w:type="spellEnd"/>
+      <w:r>
+        <w:t xml:space="preserve"> </w:t>
+      </w:r>
+      <w:proofErr w:type="spellStart"/>
+      <w:r>
+        <w:t>lozinci</w:t>
+      </w:r>
+      <w:proofErr w:type="spellEnd"/>
+      <w:r>
+        <w:t>”)</w:t>
+      </w:r>
+    </w:p>
+    <w:p>
+      <w:pPr>
+        <w:pStyle w:val="ListParagraph"/>
+        <w:numPr>
+          <w:ilvl w:val="2"/>
+          <w:numId w:val="8"/>
+        </w:numPr>
+        <w:jc w:val="both"/>
+      </w:pPr>
+      <w:proofErr w:type="spellStart"/>
+      <w:r>
+        <w:t>Povratak</w:t>
+      </w:r>
+      <w:proofErr w:type="spellEnd"/>
+      <w:r>
+        <w:t xml:space="preserve"> </w:t>
+      </w:r>
+      <w:proofErr w:type="spellStart"/>
+      <w:r>
+        <w:t>na</w:t>
+      </w:r>
+      <w:proofErr w:type="spellEnd"/>
+      <w:r>
+        <w:t xml:space="preserve"> </w:t>
+      </w:r>
+      <w:proofErr w:type="spellStart"/>
+      <w:r>
+        <w:t>formu</w:t>
+      </w:r>
+      <w:proofErr w:type="spellEnd"/>
+      <w:r>
+        <w:t xml:space="preserve"> </w:t>
+      </w:r>
+      <w:proofErr w:type="spellStart"/>
+      <w:r>
+        <w:t>sa</w:t>
+      </w:r>
+      <w:proofErr w:type="spellEnd"/>
+      <w:r>
+        <w:t xml:space="preserve"> informacijama</w:t>
+      </w:r>
+      <w:r>
+        <w:rPr>
+          <w:vertAlign w:val="superscript"/>
+        </w:rPr>
+        <w:t>4</w:t>
+      </w:r>
+      <w:r>
+        <w:rPr>
+          <w:vertAlign w:val="superscript"/>
+        </w:rPr>
+        <w:t>)</w:t>
+      </w:r>
+    </w:p>
+    <w:p>
+      <w:pPr>
+        <w:pStyle w:val="ListParagraph"/>
+        <w:ind w:left="1800"/>
+        <w:jc w:val="both"/>
+      </w:pPr>
+    </w:p>
+    <w:p>
+      <w:pPr>
+        <w:pStyle w:val="ListParagraph"/>
+        <w:numPr>
+          <w:ilvl w:val="0"/>
+          <w:numId w:val="2"/>
+        </w:numPr>
+        <w:jc w:val="both"/>
+      </w:pPr>
+      <w:proofErr w:type="spellStart"/>
+      <w:r>
+        <w:t>Prazna</w:t>
+      </w:r>
+      <w:proofErr w:type="spellEnd"/>
+      <w:r>
+        <w:t xml:space="preserve"> </w:t>
+      </w:r>
+      <w:proofErr w:type="spellStart"/>
+      <w:r>
+        <w:t>polja</w:t>
+      </w:r>
+      <w:proofErr w:type="spellEnd"/>
+      <w:r>
+        <w:t xml:space="preserve"> (</w:t>
+      </w:r>
+      <w:proofErr w:type="spellStart"/>
+      <w:r>
+        <w:t>alternativni</w:t>
+      </w:r>
+      <w:proofErr w:type="spellEnd"/>
+      <w:r>
+        <w:t xml:space="preserve"> </w:t>
+      </w:r>
+      <w:proofErr w:type="spellStart"/>
+      <w:r>
+        <w:t>tok</w:t>
+      </w:r>
+      <w:proofErr w:type="spellEnd"/>
+      <w:r>
+        <w:t xml:space="preserve"> </w:t>
+      </w:r>
+      <w:proofErr w:type="spellStart"/>
+      <w:r>
+        <w:t>događaja</w:t>
+      </w:r>
+      <w:proofErr w:type="spellEnd"/>
+      <w:r>
+        <w:t>)</w:t>
+      </w:r>
+    </w:p>
+    <w:p>
+      <w:pPr>
+        <w:pStyle w:val="ListParagraph"/>
+        <w:numPr>
+          <w:ilvl w:val="1"/>
+          <w:numId w:val="8"/>
+        </w:numPr>
+        <w:jc w:val="both"/>
+        <w:rPr>
+          <w:vanish/>
+        </w:rPr>
+      </w:pPr>
+    </w:p>
+    <w:p>
+      <w:pPr>
+        <w:pStyle w:val="ListParagraph"/>
+        <w:numPr>
+          <w:ilvl w:val="2"/>
+          <w:numId w:val="8"/>
+        </w:numPr>
+        <w:jc w:val="both"/>
+      </w:pPr>
+      <w:proofErr w:type="spellStart"/>
+      <w:r>
+        <w:t>Korisniku</w:t>
+      </w:r>
+      <w:proofErr w:type="spellEnd"/>
+      <w:r>
+        <w:t xml:space="preserve"> se </w:t>
+      </w:r>
+      <w:proofErr w:type="spellStart"/>
+      <w:r>
+        <w:t>šalje</w:t>
+      </w:r>
+      <w:proofErr w:type="spellEnd"/>
+      <w:r>
+        <w:t xml:space="preserve"> </w:t>
+      </w:r>
+      <w:proofErr w:type="spellStart"/>
+      <w:r>
+        <w:t>informacija</w:t>
+      </w:r>
+      <w:proofErr w:type="spellEnd"/>
+      <w:r>
+        <w:t xml:space="preserve"> da </w:t>
+      </w:r>
+      <w:proofErr w:type="spellStart"/>
+      <w:r>
+        <w:t>su</w:t>
+      </w:r>
+      <w:proofErr w:type="spellEnd"/>
+      <w:r>
+        <w:t xml:space="preserve"> </w:t>
+      </w:r>
+      <w:proofErr w:type="spellStart"/>
+      <w:r>
+        <w:t>određena</w:t>
+      </w:r>
+      <w:proofErr w:type="spellEnd"/>
+      <w:r>
+        <w:t xml:space="preserve"> </w:t>
+      </w:r>
+      <w:proofErr w:type="spellStart"/>
+      <w:r>
+        <w:t>polja</w:t>
+      </w:r>
+      <w:proofErr w:type="spellEnd"/>
+      <w:r>
+        <w:t xml:space="preserve"> </w:t>
+      </w:r>
+      <w:proofErr w:type="spellStart"/>
+      <w:r>
+        <w:t>ostala</w:t>
+      </w:r>
+      <w:proofErr w:type="spellEnd"/>
+      <w:r>
+        <w:t xml:space="preserve"> </w:t>
+      </w:r>
+      <w:proofErr w:type="spellStart"/>
+      <w:r>
+        <w:t>prazna</w:t>
+      </w:r>
+      <w:proofErr w:type="spellEnd"/>
+      <w:r>
+        <w:t xml:space="preserve"> i da </w:t>
+      </w:r>
+      <w:proofErr w:type="spellStart"/>
+      <w:r>
+        <w:t>treba</w:t>
+      </w:r>
+      <w:proofErr w:type="spellEnd"/>
+      <w:r>
+        <w:t xml:space="preserve"> da </w:t>
+      </w:r>
+      <w:proofErr w:type="spellStart"/>
+      <w:r>
+        <w:t>ih</w:t>
+      </w:r>
+      <w:proofErr w:type="spellEnd"/>
+      <w:r>
+        <w:t xml:space="preserve"> </w:t>
+      </w:r>
+      <w:proofErr w:type="spellStart"/>
+      <w:r>
+        <w:t>popuni</w:t>
+      </w:r>
+      <w:proofErr w:type="spellEnd"/>
+    </w:p>
+    <w:p>
+      <w:pPr>
+        <w:pStyle w:val="ListParagraph"/>
+        <w:numPr>
+          <w:ilvl w:val="2"/>
+          <w:numId w:val="8"/>
+        </w:numPr>
+        <w:jc w:val="both"/>
+      </w:pPr>
+      <w:r>
+        <w:t xml:space="preserve"> </w:t>
+      </w:r>
+      <w:proofErr w:type="spellStart"/>
+      <w:r>
+        <w:t>Povratak</w:t>
+      </w:r>
+      <w:proofErr w:type="spellEnd"/>
+      <w:r>
+        <w:t xml:space="preserve"> </w:t>
+      </w:r>
+      <w:proofErr w:type="spellStart"/>
+      <w:r>
+        <w:t>na</w:t>
+      </w:r>
+      <w:proofErr w:type="spellEnd"/>
+      <w:r>
+        <w:t xml:space="preserve"> </w:t>
+      </w:r>
+      <w:proofErr w:type="spellStart"/>
+      <w:r>
+        <w:t>formu</w:t>
+      </w:r>
+      <w:proofErr w:type="spellEnd"/>
+      <w:r>
+        <w:t xml:space="preserve"> </w:t>
+      </w:r>
+      <w:proofErr w:type="spellStart"/>
+      <w:r>
+        <w:t>sa</w:t>
+      </w:r>
+      <w:proofErr w:type="spellEnd"/>
+      <w:r>
+        <w:t xml:space="preserve"> informacijama</w:t>
+      </w:r>
+      <w:r>
+        <w:rPr>
+          <w:vertAlign w:val="superscript"/>
+        </w:rPr>
+        <w:t>4)</w:t>
+      </w:r>
+    </w:p>
+    <w:p>
+      <w:pPr>
+        <w:pStyle w:val="ListParagraph"/>
+        <w:ind w:left="1800"/>
+        <w:jc w:val="both"/>
+      </w:pPr>
+    </w:p>
+    <w:p>
+      <w:pPr>
+        <w:pStyle w:val="ListParagraph"/>
+        <w:numPr>
+          <w:ilvl w:val="0"/>
+          <w:numId w:val="2"/>
+        </w:numPr>
+        <w:jc w:val="both"/>
+      </w:pPr>
+      <w:proofErr w:type="spellStart"/>
+      <w:r>
+        <w:t>Prekoračena</w:t>
+      </w:r>
+      <w:proofErr w:type="spellEnd"/>
+      <w:r>
+        <w:rPr>
+          <w:lang w:val="sr-Cyrl-RS"/>
+        </w:rPr>
+        <w:t xml:space="preserve"> </w:t>
+      </w:r>
+      <w:r>
+        <w:rPr>
+          <w:lang w:val="sr-Latn-RS"/>
+        </w:rPr>
+        <w:t>dužina polja</w:t>
+      </w:r>
+      <w:r>
+        <w:t xml:space="preserve"> (</w:t>
+      </w:r>
+      <w:proofErr w:type="spellStart"/>
+      <w:r>
+        <w:t>alternativni</w:t>
+      </w:r>
+      <w:proofErr w:type="spellEnd"/>
+      <w:r>
+        <w:t xml:space="preserve"> </w:t>
+      </w:r>
+      <w:proofErr w:type="spellStart"/>
+      <w:r>
+        <w:t>tok</w:t>
+      </w:r>
+      <w:proofErr w:type="spellEnd"/>
+      <w:r>
+        <w:t xml:space="preserve"> </w:t>
+      </w:r>
+      <w:proofErr w:type="spellStart"/>
+      <w:r>
+        <w:t>događaja</w:t>
+      </w:r>
+      <w:proofErr w:type="spellEnd"/>
+      <w:r>
+        <w:t>)</w:t>
+      </w:r>
+    </w:p>
+    <w:p>
+      <w:pPr>
+        <w:pStyle w:val="ListParagraph"/>
+        <w:numPr>
+          <w:ilvl w:val="1"/>
+          <w:numId w:val="8"/>
+        </w:numPr>
+        <w:jc w:val="both"/>
+        <w:rPr>
+          <w:vanish/>
+        </w:rPr>
+      </w:pPr>
+    </w:p>
+    <w:p>
+      <w:pPr>
+        <w:pStyle w:val="ListParagraph"/>
+        <w:numPr>
+          <w:ilvl w:val="2"/>
+          <w:numId w:val="8"/>
+        </w:numPr>
+        <w:jc w:val="both"/>
+      </w:pPr>
+      <w:proofErr w:type="spellStart"/>
+      <w:r>
+        <w:t>Korisniku</w:t>
+      </w:r>
+      <w:proofErr w:type="spellEnd"/>
+      <w:r>
+        <w:t xml:space="preserve"> se </w:t>
+      </w:r>
+      <w:proofErr w:type="spellStart"/>
+      <w:r>
+        <w:t>šalje</w:t>
+      </w:r>
+      <w:proofErr w:type="spellEnd"/>
+      <w:r>
+        <w:t xml:space="preserve"> </w:t>
+      </w:r>
+      <w:proofErr w:type="spellStart"/>
+      <w:r>
+        <w:t>informacija</w:t>
+      </w:r>
+      <w:proofErr w:type="spellEnd"/>
+      <w:r>
+        <w:t xml:space="preserve"> da </w:t>
+      </w:r>
+      <w:proofErr w:type="spellStart"/>
+      <w:r>
+        <w:t>unet</w:t>
+      </w:r>
+      <w:r>
+        <w:t>i</w:t>
+      </w:r>
+      <w:proofErr w:type="spellEnd"/>
+      <w:r>
+        <w:t xml:space="preserve"> </w:t>
+      </w:r>
+      <w:proofErr w:type="spellStart"/>
+      <w:r>
+        <w:t>podaci</w:t>
+      </w:r>
+      <w:proofErr w:type="spellEnd"/>
+      <w:r>
+        <w:t xml:space="preserve"> </w:t>
+      </w:r>
+      <w:proofErr w:type="spellStart"/>
+      <w:r>
+        <w:t>prelaze</w:t>
+      </w:r>
+      <w:proofErr w:type="spellEnd"/>
+      <w:r>
+        <w:t xml:space="preserve"> </w:t>
+      </w:r>
+      <w:proofErr w:type="spellStart"/>
+      <w:r>
+        <w:t>odgovarajuću</w:t>
+      </w:r>
+      <w:proofErr w:type="spellEnd"/>
+      <w:r>
+        <w:t xml:space="preserve"> </w:t>
+      </w:r>
+      <w:proofErr w:type="spellStart"/>
+      <w:r>
+        <w:t>dužinu</w:t>
+      </w:r>
+      <w:proofErr w:type="spellEnd"/>
+      <w:r>
+        <w:t xml:space="preserve"> </w:t>
+      </w:r>
+      <w:proofErr w:type="spellStart"/>
+      <w:r>
+        <w:t>polja</w:t>
+      </w:r>
+      <w:proofErr w:type="spellEnd"/>
+    </w:p>
+    <w:p>
+      <w:pPr>
+        <w:pStyle w:val="ListParagraph"/>
+        <w:numPr>
+          <w:ilvl w:val="2"/>
+          <w:numId w:val="8"/>
+        </w:numPr>
+        <w:jc w:val="both"/>
+      </w:pPr>
+      <w:proofErr w:type="spellStart"/>
+      <w:r>
+        <w:t>Povratak</w:t>
+      </w:r>
+      <w:proofErr w:type="spellEnd"/>
+      <w:r>
+        <w:t xml:space="preserve"> </w:t>
+      </w:r>
+      <w:proofErr w:type="spellStart"/>
+      <w:r>
+        <w:t>na</w:t>
+      </w:r>
+      <w:proofErr w:type="spellEnd"/>
+      <w:r>
+        <w:t xml:space="preserve"> </w:t>
+      </w:r>
+      <w:proofErr w:type="spellStart"/>
+      <w:r>
+        <w:t>formu</w:t>
+      </w:r>
+      <w:proofErr w:type="spellEnd"/>
+      <w:r>
+        <w:t xml:space="preserve"> </w:t>
+      </w:r>
+      <w:proofErr w:type="spellStart"/>
+      <w:r>
+        <w:t>sa</w:t>
+      </w:r>
+      <w:proofErr w:type="spellEnd"/>
+      <w:r>
+        <w:t xml:space="preserve"> informacijama</w:t>
+      </w:r>
+      <w:r>
+        <w:rPr>
+          <w:vertAlign w:val="superscript"/>
+        </w:rPr>
+        <w:t>4</w:t>
+      </w:r>
+      <w:r>
+        <w:rPr>
+          <w:vertAlign w:val="superscript"/>
+        </w:rPr>
+        <w:t>)</w:t>
       </w:r>
     </w:p>
     <w:p>
@@ -1947,23 +4442,35 @@
         </w:numPr>
         <w:jc w:val="both"/>
       </w:pPr>
-      <w:bookmarkStart w:id="8" w:name="_Toc477456191"/>
-      <w:r>
-        <w:t xml:space="preserve"> </w:t>
-      </w:r>
-      <w:r>
-        <w:t>Posebni zahtevi</w:t>
-      </w:r>
-      <w:bookmarkEnd w:id="8"/>
+      <w:bookmarkStart w:id="9" w:name="_Toc477456191"/>
+      <w:r>
+        <w:t xml:space="preserve"> </w:t>
+      </w:r>
+      <w:proofErr w:type="spellStart"/>
+      <w:r>
+        <w:t>Posebni</w:t>
+      </w:r>
+      <w:proofErr w:type="spellEnd"/>
+      <w:r>
+        <w:t xml:space="preserve"> </w:t>
+      </w:r>
+      <w:proofErr w:type="spellStart"/>
+      <w:r>
+        <w:t>zahtevi</w:t>
+      </w:r>
+      <w:bookmarkEnd w:id="9"/>
+      <w:proofErr w:type="spellEnd"/>
     </w:p>
     <w:p>
       <w:pPr>
         <w:ind w:left="1080"/>
         <w:jc w:val="both"/>
       </w:pPr>
+      <w:proofErr w:type="spellStart"/>
       <w:r>
         <w:t>Nema</w:t>
       </w:r>
+      <w:proofErr w:type="spellEnd"/>
     </w:p>
     <w:p>
       <w:pPr>
@@ -1974,23 +4481,27 @@
         </w:numPr>
         <w:jc w:val="both"/>
       </w:pPr>
-      <w:bookmarkStart w:id="9" w:name="_Toc477456192"/>
-      <w:r>
-        <w:t xml:space="preserve"> </w:t>
-      </w:r>
+      <w:bookmarkStart w:id="10" w:name="_Toc477456192"/>
+      <w:r>
+        <w:t xml:space="preserve"> </w:t>
+      </w:r>
+      <w:proofErr w:type="spellStart"/>
       <w:r>
         <w:t>Preduslovi</w:t>
       </w:r>
-      <w:bookmarkEnd w:id="9"/>
+      <w:bookmarkEnd w:id="10"/>
+      <w:proofErr w:type="spellEnd"/>
     </w:p>
     <w:p>
       <w:pPr>
         <w:ind w:left="1080"/>
         <w:jc w:val="both"/>
       </w:pPr>
+      <w:proofErr w:type="spellStart"/>
       <w:r>
         <w:t>Nema</w:t>
       </w:r>
+      <w:proofErr w:type="spellEnd"/>
     </w:p>
     <w:p>
       <w:pPr>
@@ -2001,28 +4512,105 @@
         </w:numPr>
         <w:jc w:val="both"/>
       </w:pPr>
-      <w:bookmarkStart w:id="10" w:name="_Toc477456193"/>
-      <w:r>
-        <w:t xml:space="preserve"> </w:t>
-      </w:r>
+      <w:bookmarkStart w:id="11" w:name="_Toc477456193"/>
+      <w:r>
+        <w:t xml:space="preserve"> </w:t>
+      </w:r>
+      <w:proofErr w:type="spellStart"/>
       <w:r>
         <w:t>Posledice</w:t>
       </w:r>
-      <w:bookmarkEnd w:id="10"/>
+      <w:bookmarkEnd w:id="11"/>
+      <w:proofErr w:type="spellEnd"/>
     </w:p>
     <w:p>
       <w:pPr>
         <w:ind w:left="1080"/>
         <w:jc w:val="both"/>
       </w:pPr>
-      <w:r>
-        <w:t>Nova ekipa se arhivira u bazi i novododati igrači će moći da se arhiviraju kao</w:t>
-      </w:r>
-      <w:bookmarkStart w:id="11" w:name="_GoBack"/>
-      <w:bookmarkEnd w:id="11"/>
-      <w:r>
-        <w:t xml:space="preserve"> članovi ove ekipe.</w:t>
-      </w:r>
+      <w:proofErr w:type="spellStart"/>
+      <w:proofErr w:type="gramStart"/>
+      <w:r>
+        <w:lastRenderedPageBreak/>
+        <w:t>Korisnički</w:t>
+      </w:r>
+      <w:proofErr w:type="spellEnd"/>
+      <w:r>
+        <w:t xml:space="preserve"> </w:t>
+      </w:r>
+      <w:proofErr w:type="spellStart"/>
+      <w:r>
+        <w:t>nalog</w:t>
+      </w:r>
+      <w:proofErr w:type="spellEnd"/>
+      <w:r>
+        <w:t xml:space="preserve"> se </w:t>
+      </w:r>
+      <w:proofErr w:type="spellStart"/>
+      <w:r>
+        <w:t>arhivira</w:t>
+      </w:r>
+      <w:proofErr w:type="spellEnd"/>
+      <w:r>
+        <w:t xml:space="preserve"> u </w:t>
+      </w:r>
+      <w:proofErr w:type="spellStart"/>
+      <w:r>
+        <w:t>bazi</w:t>
+      </w:r>
+      <w:proofErr w:type="spellEnd"/>
+      <w:r>
+        <w:t xml:space="preserve"> </w:t>
+      </w:r>
+      <w:proofErr w:type="spellStart"/>
+      <w:r>
+        <w:t>podataka</w:t>
+      </w:r>
+      <w:proofErr w:type="spellEnd"/>
+      <w:r>
+        <w:t xml:space="preserve"> </w:t>
+      </w:r>
+      <w:proofErr w:type="spellStart"/>
+      <w:r>
+        <w:t>čime</w:t>
+      </w:r>
+      <w:proofErr w:type="spellEnd"/>
+      <w:r>
+        <w:t xml:space="preserve"> </w:t>
+      </w:r>
+      <w:proofErr w:type="spellStart"/>
+      <w:r>
+        <w:t>pomenuti</w:t>
+      </w:r>
+      <w:proofErr w:type="spellEnd"/>
+      <w:r>
+        <w:t xml:space="preserve"> </w:t>
+      </w:r>
+      <w:proofErr w:type="spellStart"/>
+      <w:r>
+        <w:t>korisnik</w:t>
+      </w:r>
+      <w:proofErr w:type="spellEnd"/>
+      <w:r>
+        <w:t xml:space="preserve"> </w:t>
+      </w:r>
+      <w:proofErr w:type="spellStart"/>
+      <w:r>
+        <w:t>postaje</w:t>
+      </w:r>
+      <w:proofErr w:type="spellEnd"/>
+      <w:r>
+        <w:t xml:space="preserve"> </w:t>
+      </w:r>
+      <w:proofErr w:type="spellStart"/>
+      <w:r>
+        <w:t>registrovan</w:t>
+      </w:r>
+      <w:proofErr w:type="spellEnd"/>
+      <w:r>
+        <w:t>.</w:t>
+      </w:r>
+      <w:proofErr w:type="gramEnd"/>
     </w:p>
     <w:sectPr>
       <w:pgSz w:w="12240" w:h="15840"/>
@@ -3186,7 +5774,7 @@
   <w:abstractNum w:abstractNumId="10">
     <w:nsid w:val="77EE43B7"/>
     <w:multiLevelType w:val="multilevel"/>
-    <w:tmpl w:val="9ADC94CE"/>
+    <w:tmpl w:val="EF122266"/>
     <w:lvl w:ilvl="0">
       <w:start w:val="5"/>
       <w:numFmt w:val="decimal"/>
@@ -3214,7 +5802,7 @@
     <w:lvl w:ilvl="2">
       <w:start w:val="1"/>
       <w:numFmt w:val="decimal"/>
-      <w:lvlText w:val="3.%2.%3."/>
+      <w:lvlText w:val="%1.%2.%3."/>
       <w:lvlJc w:val="left"/>
       <w:pPr>
         <w:ind w:left="2520" w:hanging="720"/>
@@ -4547,7 +7135,7 @@
 </file>
 
 <file path=customXml/itemProps1.xml><?xml version="1.0" encoding="utf-8"?>
-<ds:datastoreItem xmlns:ds="http://schemas.openxmlformats.org/officeDocument/2006/customXml" ds:itemID="{439DBD6E-19E0-4B81-8083-0F201CA83702}">
+<ds:datastoreItem xmlns:ds="http://schemas.openxmlformats.org/officeDocument/2006/customXml" ds:itemID="{413F7C4E-45BB-4F36-B800-EEA2F074D33C}">
   <ds:schemaRefs>
     <ds:schemaRef ds:uri="http://schemas.openxmlformats.org/officeDocument/2006/bibliography"/>
   </ds:schemaRefs>

</xml_diff>